<commit_message>
update docs and file size text
</commit_message>
<xml_diff>
--- a/assets/toolkits/Annual_Evaluation_Plan_Workbook.docx
+++ b/assets/toolkits/Annual_Evaluation_Plan_Workbook.docx
@@ -20,8 +20,6 @@
       <w:bookmarkStart w:id="2" w:name="_Toc25422167"/>
       <w:bookmarkStart w:id="3" w:name="_Toc25422667"/>
       <w:bookmarkStart w:id="4" w:name="_Toc27169074"/>
-      <w:bookmarkStart w:id="5" w:name="_GoBack"/>
-      <w:bookmarkEnd w:id="5"/>
       <w:r>
         <w:rPr>
           <w:rFonts w:ascii="Lato Black" w:hAnsi="Lato Black"/>
@@ -30,13 +28,13 @@
           <w:sz w:val="56"/>
         </w:rPr>
         <w:drawing>
-          <wp:anchor distT="0" distB="0" distL="114300" distR="114300" simplePos="0" relativeHeight="251677696" behindDoc="1" locked="0" layoutInCell="1" allowOverlap="1" wp14:anchorId="06C9B021" wp14:editId="01501576">
+          <wp:anchor distT="0" distB="0" distL="114300" distR="114300" simplePos="0" relativeHeight="251677696" behindDoc="1" locked="0" layoutInCell="1" allowOverlap="1" wp14:anchorId="06C9B021" wp14:editId="06FDEC96">
             <wp:simplePos x="0" y="0"/>
             <wp:positionH relativeFrom="column">
-              <wp:posOffset>4339771</wp:posOffset>
+              <wp:posOffset>4224087</wp:posOffset>
             </wp:positionH>
             <wp:positionV relativeFrom="margin">
-              <wp:posOffset>-1302657</wp:posOffset>
+              <wp:posOffset>-1273509</wp:posOffset>
             </wp:positionV>
             <wp:extent cx="2649402" cy="10265278"/>
             <wp:effectExtent l="0" t="0" r="0" b="3175"/>
@@ -70,7 +68,7 @@
                   <pic:spPr bwMode="auto">
                     <a:xfrm>
                       <a:off x="0" y="0"/>
-                      <a:ext cx="2653162" cy="10279847"/>
+                      <a:ext cx="2649402" cy="10265278"/>
                     </a:xfrm>
                     <a:prstGeom prst="rect">
                       <a:avLst/>
@@ -905,20 +903,13 @@
         </w:rPr>
         <w:fldChar w:fldCharType="separate"/>
       </w:r>
-      <w:hyperlink w:anchor="_Toc31641180" w:history="1">
+      <w:hyperlink w:anchor="_Toc33090984" w:history="1">
         <w:r>
           <w:rPr>
             <w:rStyle w:val="Hyperlink"/>
             <w:noProof/>
           </w:rPr>
           <w:t>Activity 1</w:t>
-        </w:r>
-        <w:r>
-          <w:rPr>
-            <w:rStyle w:val="Hyperlink"/>
-            <w:noProof/>
-          </w:rPr>
-          <w:t xml:space="preserve"> – Identifying Stakeholders</w:t>
         </w:r>
         <w:r>
           <w:rPr>
@@ -939,7 +930,7 @@
             <w:noProof/>
             <w:webHidden/>
           </w:rPr>
-          <w:instrText xml:space="preserve"> PAGEREF _Toc31641180 \h </w:instrText>
+          <w:instrText xml:space="preserve"> PAGEREF _Toc33090984 \h </w:instrText>
         </w:r>
         <w:r>
           <w:rPr>
@@ -982,20 +973,13 @@
           <w:szCs w:val="22"/>
         </w:rPr>
       </w:pPr>
-      <w:hyperlink w:anchor="_Toc31641181" w:history="1">
+      <w:hyperlink w:anchor="_Toc33090985" w:history="1">
         <w:r>
           <w:rPr>
             <w:rStyle w:val="Hyperlink"/>
             <w:noProof/>
           </w:rPr>
           <w:t>Activity 2</w:t>
-        </w:r>
-        <w:r>
-          <w:rPr>
-            <w:rStyle w:val="Hyperlink"/>
-            <w:noProof/>
-          </w:rPr>
-          <w:t xml:space="preserve"> – Determining Stakeholder Roles</w:t>
         </w:r>
         <w:r>
           <w:rPr>
@@ -1016,7 +1000,7 @@
             <w:noProof/>
             <w:webHidden/>
           </w:rPr>
-          <w:instrText xml:space="preserve"> PAGEREF _Toc31641181 \h </w:instrText>
+          <w:instrText xml:space="preserve"> PAGEREF _Toc33090985 \h </w:instrText>
         </w:r>
         <w:r>
           <w:rPr>
@@ -1059,20 +1043,13 @@
           <w:szCs w:val="22"/>
         </w:rPr>
       </w:pPr>
-      <w:hyperlink w:anchor="_Toc31641182" w:history="1">
+      <w:hyperlink w:anchor="_Toc33090986" w:history="1">
         <w:r>
           <w:rPr>
             <w:rStyle w:val="Hyperlink"/>
             <w:noProof/>
           </w:rPr>
           <w:t>Activity 3</w:t>
-        </w:r>
-        <w:r>
-          <w:rPr>
-            <w:rStyle w:val="Hyperlink"/>
-            <w:noProof/>
-          </w:rPr>
-          <w:t xml:space="preserve"> – Developing Criteria for “Significant” Evaluations</w:t>
         </w:r>
         <w:r>
           <w:rPr>
@@ -1093,7 +1070,7 @@
             <w:noProof/>
             <w:webHidden/>
           </w:rPr>
-          <w:instrText xml:space="preserve"> PAGEREF _Toc31641182 \h </w:instrText>
+          <w:instrText xml:space="preserve"> PAGEREF _Toc33090986 \h </w:instrText>
         </w:r>
         <w:r>
           <w:rPr>
@@ -1136,20 +1113,13 @@
           <w:szCs w:val="22"/>
         </w:rPr>
       </w:pPr>
-      <w:hyperlink w:anchor="_Toc31641183" w:history="1">
+      <w:hyperlink w:anchor="_Toc33090987" w:history="1">
         <w:r>
           <w:rPr>
             <w:rStyle w:val="Hyperlink"/>
             <w:noProof/>
           </w:rPr>
           <w:t>Worksheet #1</w:t>
-        </w:r>
-        <w:r>
-          <w:rPr>
-            <w:rStyle w:val="Hyperlink"/>
-            <w:noProof/>
-          </w:rPr>
-          <w:t xml:space="preserve"> – Assessing “Significant” Evaluations</w:t>
         </w:r>
         <w:r>
           <w:rPr>
@@ -1170,7 +1140,7 @@
             <w:noProof/>
             <w:webHidden/>
           </w:rPr>
-          <w:instrText xml:space="preserve"> PAGEREF _Toc31641183 \h </w:instrText>
+          <w:instrText xml:space="preserve"> PAGEREF _Toc33090987 \h </w:instrText>
         </w:r>
         <w:r>
           <w:rPr>
@@ -1213,20 +1183,13 @@
           <w:szCs w:val="22"/>
         </w:rPr>
       </w:pPr>
-      <w:hyperlink w:anchor="_Toc31641184" w:history="1">
+      <w:hyperlink w:anchor="_Toc33090988" w:history="1">
         <w:r>
           <w:rPr>
             <w:rStyle w:val="Hyperlink"/>
             <w:noProof/>
           </w:rPr>
           <w:t>Activity 4</w:t>
-        </w:r>
-        <w:r>
-          <w:rPr>
-            <w:rStyle w:val="Hyperlink"/>
-            <w:noProof/>
-          </w:rPr>
-          <w:t xml:space="preserve"> – Identifying “Significant” Evaluations</w:t>
         </w:r>
         <w:r>
           <w:rPr>
@@ -1247,7 +1210,7 @@
             <w:noProof/>
             <w:webHidden/>
           </w:rPr>
-          <w:instrText xml:space="preserve"> PAGEREF _Toc31641184 \h </w:instrText>
+          <w:instrText xml:space="preserve"> PAGEREF _Toc33090988 \h </w:instrText>
         </w:r>
         <w:r>
           <w:rPr>
@@ -1290,20 +1253,13 @@
           <w:szCs w:val="22"/>
         </w:rPr>
       </w:pPr>
-      <w:hyperlink w:anchor="_Toc31641185" w:history="1">
+      <w:hyperlink w:anchor="_Toc33090989" w:history="1">
         <w:r>
           <w:rPr>
             <w:rStyle w:val="Hyperlink"/>
             <w:noProof/>
           </w:rPr>
           <w:t>Worksheet #2</w:t>
-        </w:r>
-        <w:r>
-          <w:rPr>
-            <w:rStyle w:val="Hyperlink"/>
-            <w:noProof/>
-          </w:rPr>
-          <w:t xml:space="preserve"> – Developing Dissemination Approaches</w:t>
         </w:r>
         <w:r>
           <w:rPr>
@@ -1324,7 +1280,7 @@
             <w:noProof/>
             <w:webHidden/>
           </w:rPr>
-          <w:instrText xml:space="preserve"> PAGEREF _Toc31641185 \h </w:instrText>
+          <w:instrText xml:space="preserve"> PAGEREF _Toc33090989 \h </w:instrText>
         </w:r>
         <w:r>
           <w:rPr>
@@ -1367,20 +1323,13 @@
           <w:szCs w:val="22"/>
         </w:rPr>
       </w:pPr>
-      <w:hyperlink w:anchor="_Toc31641186" w:history="1">
+      <w:hyperlink w:anchor="_Toc33090990" w:history="1">
         <w:r>
           <w:rPr>
             <w:rStyle w:val="Hyperlink"/>
             <w:noProof/>
           </w:rPr>
           <w:t>Worksheet #3</w:t>
-        </w:r>
-        <w:r>
-          <w:rPr>
-            <w:rStyle w:val="Hyperlink"/>
-            <w:noProof/>
-          </w:rPr>
-          <w:t xml:space="preserve"> – Crafting Evaluation Descriptions</w:t>
         </w:r>
         <w:r>
           <w:rPr>
@@ -1401,7 +1350,7 @@
             <w:noProof/>
             <w:webHidden/>
           </w:rPr>
-          <w:instrText xml:space="preserve"> PAGEREF _Toc31641186 \h </w:instrText>
+          <w:instrText xml:space="preserve"> PAGEREF _Toc33090990 \h </w:instrText>
         </w:r>
         <w:r>
           <w:rPr>
@@ -1464,12 +1413,14 @@
         </w:rPr>
         <w:fldChar w:fldCharType="end"/>
       </w:r>
+      <w:bookmarkStart w:id="5" w:name="_GoBack"/>
+      <w:bookmarkEnd w:id="5"/>
     </w:p>
     <w:p>
       <w:pPr>
         <w:pStyle w:val="Heading1"/>
       </w:pPr>
-      <w:bookmarkStart w:id="6" w:name="_Toc31641180"/>
+      <w:bookmarkStart w:id="6" w:name="_Toc33090984"/>
       <w:r>
         <w:lastRenderedPageBreak/>
         <w:t>Activity 1</w:t>
@@ -1707,7 +1658,7 @@
         <w:pStyle w:val="ListParagraph"/>
         <w:numPr>
           <w:ilvl w:val="0"/>
-          <w:numId w:val="43"/>
+          <w:numId w:val="18"/>
         </w:numPr>
         <w:pBdr>
           <w:top w:val="nil"/>
@@ -1757,7 +1708,7 @@
         <w:pStyle w:val="ListParagraph"/>
         <w:numPr>
           <w:ilvl w:val="0"/>
-          <w:numId w:val="43"/>
+          <w:numId w:val="18"/>
         </w:numPr>
         <w:pBdr>
           <w:top w:val="nil"/>
@@ -1854,7 +1805,7 @@
         <w:pStyle w:val="ListParagraph"/>
         <w:numPr>
           <w:ilvl w:val="0"/>
-          <w:numId w:val="43"/>
+          <w:numId w:val="18"/>
         </w:numPr>
         <w:pBdr>
           <w:top w:val="nil"/>
@@ -1918,7 +1869,7 @@
         <w:pStyle w:val="ListParagraph"/>
         <w:numPr>
           <w:ilvl w:val="0"/>
-          <w:numId w:val="43"/>
+          <w:numId w:val="18"/>
         </w:numPr>
         <w:pBdr>
           <w:top w:val="nil"/>
@@ -2030,7 +1981,7 @@
         <w:pStyle w:val="ListParagraph"/>
         <w:numPr>
           <w:ilvl w:val="0"/>
-          <w:numId w:val="43"/>
+          <w:numId w:val="18"/>
         </w:numPr>
         <w:pBdr>
           <w:top w:val="nil"/>
@@ -2112,7 +2063,7 @@
         <w:pStyle w:val="ListParagraph"/>
         <w:numPr>
           <w:ilvl w:val="0"/>
-          <w:numId w:val="49"/>
+          <w:numId w:val="21"/>
         </w:numPr>
         <w:pBdr>
           <w:top w:val="nil"/>
@@ -2160,7 +2111,7 @@
         <w:pStyle w:val="ListParagraph"/>
         <w:numPr>
           <w:ilvl w:val="0"/>
-          <w:numId w:val="49"/>
+          <w:numId w:val="21"/>
         </w:numPr>
         <w:pBdr>
           <w:top w:val="nil"/>
@@ -2292,7 +2243,7 @@
         <w:pStyle w:val="ListParagraph"/>
         <w:numPr>
           <w:ilvl w:val="1"/>
-          <w:numId w:val="44"/>
+          <w:numId w:val="22"/>
         </w:numPr>
         <w:pBdr>
           <w:top w:val="nil"/>
@@ -2325,7 +2276,7 @@
         <w:pStyle w:val="ListParagraph"/>
         <w:numPr>
           <w:ilvl w:val="1"/>
-          <w:numId w:val="44"/>
+          <w:numId w:val="22"/>
         </w:numPr>
         <w:pBdr>
           <w:top w:val="nil"/>
@@ -2357,7 +2308,7 @@
         <w:pStyle w:val="ListParagraph"/>
         <w:numPr>
           <w:ilvl w:val="1"/>
-          <w:numId w:val="44"/>
+          <w:numId w:val="22"/>
         </w:numPr>
         <w:pBdr>
           <w:top w:val="nil"/>
@@ -2405,7 +2356,7 @@
         <w:pStyle w:val="ListParagraph"/>
         <w:numPr>
           <w:ilvl w:val="1"/>
-          <w:numId w:val="44"/>
+          <w:numId w:val="22"/>
         </w:numPr>
         <w:pBdr>
           <w:top w:val="nil"/>
@@ -2453,7 +2404,7 @@
         <w:pStyle w:val="ListParagraph"/>
         <w:numPr>
           <w:ilvl w:val="1"/>
-          <w:numId w:val="44"/>
+          <w:numId w:val="22"/>
         </w:numPr>
         <w:pBdr>
           <w:top w:val="nil"/>
@@ -2485,7 +2436,7 @@
         <w:pStyle w:val="ListParagraph"/>
         <w:numPr>
           <w:ilvl w:val="0"/>
-          <w:numId w:val="49"/>
+          <w:numId w:val="21"/>
         </w:numPr>
         <w:pBdr>
           <w:top w:val="nil"/>
@@ -2517,7 +2468,7 @@
         <w:pStyle w:val="ListParagraph"/>
         <w:numPr>
           <w:ilvl w:val="0"/>
-          <w:numId w:val="49"/>
+          <w:numId w:val="21"/>
         </w:numPr>
         <w:pBdr>
           <w:top w:val="nil"/>
@@ -2597,7 +2548,7 @@
         <w:pStyle w:val="ListParagraph"/>
         <w:numPr>
           <w:ilvl w:val="0"/>
-          <w:numId w:val="49"/>
+          <w:numId w:val="21"/>
         </w:numPr>
         <w:pBdr>
           <w:top w:val="nil"/>
@@ -7649,7 +7600,7 @@
       <w:pPr>
         <w:pStyle w:val="Heading1"/>
       </w:pPr>
-      <w:bookmarkStart w:id="10" w:name="_Toc31641181"/>
+      <w:bookmarkStart w:id="10" w:name="_Toc33090985"/>
       <w:r>
         <w:lastRenderedPageBreak/>
         <w:t>Activity 2</w:t>
@@ -7812,7 +7763,7 @@
         <w:pStyle w:val="ListParagraph"/>
         <w:numPr>
           <w:ilvl w:val="0"/>
-          <w:numId w:val="45"/>
+          <w:numId w:val="19"/>
         </w:numPr>
         <w:pBdr>
           <w:top w:val="nil"/>
@@ -7844,7 +7795,7 @@
         <w:pStyle w:val="ListParagraph"/>
         <w:numPr>
           <w:ilvl w:val="0"/>
-          <w:numId w:val="45"/>
+          <w:numId w:val="19"/>
         </w:numPr>
         <w:pBdr>
           <w:top w:val="nil"/>
@@ -7876,7 +7827,7 @@
         <w:pStyle w:val="ListParagraph"/>
         <w:numPr>
           <w:ilvl w:val="1"/>
-          <w:numId w:val="45"/>
+          <w:numId w:val="19"/>
         </w:numPr>
         <w:pBdr>
           <w:top w:val="nil"/>
@@ -7918,7 +7869,7 @@
         <w:pStyle w:val="ListParagraph"/>
         <w:numPr>
           <w:ilvl w:val="1"/>
-          <w:numId w:val="45"/>
+          <w:numId w:val="19"/>
         </w:numPr>
         <w:pBdr>
           <w:top w:val="nil"/>
@@ -7960,7 +7911,7 @@
         <w:pStyle w:val="ListParagraph"/>
         <w:numPr>
           <w:ilvl w:val="1"/>
-          <w:numId w:val="45"/>
+          <w:numId w:val="19"/>
         </w:numPr>
         <w:pBdr>
           <w:top w:val="nil"/>
@@ -8002,7 +7953,7 @@
         <w:pStyle w:val="ListParagraph"/>
         <w:numPr>
           <w:ilvl w:val="1"/>
-          <w:numId w:val="45"/>
+          <w:numId w:val="19"/>
         </w:numPr>
         <w:pBdr>
           <w:top w:val="nil"/>
@@ -8044,7 +7995,7 @@
         <w:pStyle w:val="ListParagraph"/>
         <w:numPr>
           <w:ilvl w:val="0"/>
-          <w:numId w:val="45"/>
+          <w:numId w:val="19"/>
         </w:numPr>
         <w:pBdr>
           <w:top w:val="nil"/>
@@ -8076,7 +8027,7 @@
         <w:pStyle w:val="ListParagraph"/>
         <w:numPr>
           <w:ilvl w:val="0"/>
-          <w:numId w:val="45"/>
+          <w:numId w:val="19"/>
         </w:numPr>
         <w:pBdr>
           <w:top w:val="nil"/>
@@ -8128,7 +8079,7 @@
         <w:pStyle w:val="ListParagraph"/>
         <w:numPr>
           <w:ilvl w:val="0"/>
-          <w:numId w:val="45"/>
+          <w:numId w:val="19"/>
         </w:numPr>
         <w:pBdr>
           <w:top w:val="nil"/>
@@ -8160,7 +8111,7 @@
         <w:pStyle w:val="ListParagraph"/>
         <w:numPr>
           <w:ilvl w:val="0"/>
-          <w:numId w:val="45"/>
+          <w:numId w:val="19"/>
         </w:numPr>
         <w:pBdr>
           <w:top w:val="nil"/>
@@ -8192,7 +8143,7 @@
         <w:pStyle w:val="ListParagraph"/>
         <w:numPr>
           <w:ilvl w:val="0"/>
-          <w:numId w:val="45"/>
+          <w:numId w:val="19"/>
         </w:numPr>
         <w:pBdr>
           <w:top w:val="nil"/>
@@ -8240,7 +8191,7 @@
         <w:pStyle w:val="ListParagraph"/>
         <w:numPr>
           <w:ilvl w:val="0"/>
-          <w:numId w:val="45"/>
+          <w:numId w:val="19"/>
         </w:numPr>
         <w:pBdr>
           <w:top w:val="nil"/>
@@ -10435,7 +10386,7 @@
       <w:pPr>
         <w:pStyle w:val="Heading1"/>
       </w:pPr>
-      <w:bookmarkStart w:id="13" w:name="_Toc31641182"/>
+      <w:bookmarkStart w:id="13" w:name="_Toc33090986"/>
       <w:r>
         <w:lastRenderedPageBreak/>
         <w:t>Activity 3</w:t>
@@ -10505,25 +10456,7 @@
           <w:sz w:val="24"/>
           <w:szCs w:val="24"/>
         </w:rPr>
-        <w:t xml:space="preserve"> one possible collaborative </w:t>
-      </w:r>
-      <w:proofErr w:type="gramStart"/>
-      <w:r>
-        <w:rPr>
-          <w:rFonts w:ascii="Lato" w:hAnsi="Lato"/>
-          <w:sz w:val="24"/>
-          <w:szCs w:val="24"/>
-        </w:rPr>
-        <w:t>approach.</w:t>
-      </w:r>
-      <w:proofErr w:type="gramEnd"/>
-      <w:r>
-        <w:rPr>
-          <w:rFonts w:ascii="Lato" w:hAnsi="Lato"/>
-          <w:sz w:val="24"/>
-          <w:szCs w:val="24"/>
-        </w:rPr>
-        <w:t xml:space="preserve"> Meeting attendees would likely be the core team you identified. In some agencies, the E</w:t>
+        <w:t xml:space="preserve"> one possible collaborative approach. Meeting attendees would likely be the core team you identified. In some agencies, the E</w:t>
       </w:r>
       <w:r>
         <w:rPr>
@@ -11820,7 +11753,7 @@
       <w:pPr>
         <w:pStyle w:val="Heading1"/>
       </w:pPr>
-      <w:bookmarkStart w:id="15" w:name="_Toc31641183"/>
+      <w:bookmarkStart w:id="15" w:name="_Toc33090987"/>
       <w:r>
         <w:lastRenderedPageBreak/>
         <w:t>Worksheet #1</w:t>
@@ -12854,7 +12787,7 @@
       <w:pPr>
         <w:pStyle w:val="Heading1"/>
       </w:pPr>
-      <w:bookmarkStart w:id="17" w:name="_Toc31641184"/>
+      <w:bookmarkStart w:id="17" w:name="_Toc33090988"/>
       <w:r>
         <w:lastRenderedPageBreak/>
         <w:t>Activity 4</w:t>
@@ -12915,7 +12848,7 @@
       <w:pPr>
         <w:numPr>
           <w:ilvl w:val="0"/>
-          <w:numId w:val="37"/>
+          <w:numId w:val="23"/>
         </w:numPr>
         <w:spacing w:after="200" w:line="240" w:lineRule="auto"/>
         <w:jc w:val="both"/>
@@ -12946,7 +12879,7 @@
       <w:pPr>
         <w:numPr>
           <w:ilvl w:val="0"/>
-          <w:numId w:val="37"/>
+          <w:numId w:val="23"/>
         </w:numPr>
         <w:spacing w:after="200" w:line="240" w:lineRule="auto"/>
         <w:jc w:val="both"/>
@@ -13037,7 +12970,7 @@
       <w:pPr>
         <w:numPr>
           <w:ilvl w:val="0"/>
-          <w:numId w:val="37"/>
+          <w:numId w:val="23"/>
         </w:numPr>
         <w:spacing w:after="200" w:line="240" w:lineRule="auto"/>
         <w:jc w:val="both"/>
@@ -13100,7 +13033,7 @@
       <w:pPr>
         <w:numPr>
           <w:ilvl w:val="0"/>
-          <w:numId w:val="37"/>
+          <w:numId w:val="23"/>
         </w:numPr>
         <w:spacing w:after="240" w:line="240" w:lineRule="auto"/>
         <w:jc w:val="both"/>
@@ -13276,7 +13209,7 @@
       <w:pPr>
         <w:pStyle w:val="Heading1"/>
       </w:pPr>
-      <w:bookmarkStart w:id="18" w:name="_Toc31641185"/>
+      <w:bookmarkStart w:id="18" w:name="_Toc33090989"/>
       <w:r>
         <w:lastRenderedPageBreak/>
         <w:t>Worksheet #2</w:t>
@@ -13728,7 +13661,7 @@
               <w:pStyle w:val="ListParagraph"/>
               <w:numPr>
                 <w:ilvl w:val="0"/>
-                <w:numId w:val="46"/>
+                <w:numId w:val="20"/>
               </w:numPr>
               <w:pBdr>
                 <w:top w:val="nil"/>
@@ -13872,7 +13805,7 @@
               <w:pStyle w:val="ListParagraph"/>
               <w:numPr>
                 <w:ilvl w:val="0"/>
-                <w:numId w:val="46"/>
+                <w:numId w:val="20"/>
               </w:numPr>
               <w:pBdr>
                 <w:top w:val="nil"/>
@@ -14015,7 +13948,7 @@
               <w:pStyle w:val="ListParagraph"/>
               <w:numPr>
                 <w:ilvl w:val="0"/>
-                <w:numId w:val="46"/>
+                <w:numId w:val="20"/>
               </w:numPr>
               <w:pBdr>
                 <w:top w:val="nil"/>
@@ -14158,7 +14091,7 @@
               <w:pStyle w:val="ListParagraph"/>
               <w:numPr>
                 <w:ilvl w:val="0"/>
-                <w:numId w:val="46"/>
+                <w:numId w:val="20"/>
               </w:numPr>
               <w:pBdr>
                 <w:top w:val="nil"/>
@@ -14301,7 +14234,7 @@
               <w:pStyle w:val="ListParagraph"/>
               <w:numPr>
                 <w:ilvl w:val="0"/>
-                <w:numId w:val="46"/>
+                <w:numId w:val="20"/>
               </w:numPr>
               <w:pBdr>
                 <w:top w:val="nil"/>
@@ -14444,7 +14377,7 @@
               <w:pStyle w:val="ListParagraph"/>
               <w:numPr>
                 <w:ilvl w:val="0"/>
-                <w:numId w:val="46"/>
+                <w:numId w:val="20"/>
               </w:numPr>
               <w:pBdr>
                 <w:top w:val="nil"/>
@@ -14587,7 +14520,7 @@
               <w:pStyle w:val="ListParagraph"/>
               <w:numPr>
                 <w:ilvl w:val="0"/>
-                <w:numId w:val="46"/>
+                <w:numId w:val="20"/>
               </w:numPr>
               <w:pBdr>
                 <w:top w:val="nil"/>
@@ -14730,7 +14663,7 @@
               <w:pStyle w:val="ListParagraph"/>
               <w:numPr>
                 <w:ilvl w:val="0"/>
-                <w:numId w:val="46"/>
+                <w:numId w:val="20"/>
               </w:numPr>
               <w:pBdr>
                 <w:top w:val="nil"/>
@@ -14873,7 +14806,7 @@
               <w:pStyle w:val="ListParagraph"/>
               <w:numPr>
                 <w:ilvl w:val="0"/>
-                <w:numId w:val="46"/>
+                <w:numId w:val="20"/>
               </w:numPr>
               <w:pBdr>
                 <w:top w:val="nil"/>
@@ -15016,7 +14949,7 @@
               <w:pStyle w:val="ListParagraph"/>
               <w:numPr>
                 <w:ilvl w:val="0"/>
-                <w:numId w:val="46"/>
+                <w:numId w:val="20"/>
               </w:numPr>
               <w:pBdr>
                 <w:top w:val="nil"/>
@@ -15159,7 +15092,7 @@
               <w:pStyle w:val="ListParagraph"/>
               <w:numPr>
                 <w:ilvl w:val="0"/>
-                <w:numId w:val="46"/>
+                <w:numId w:val="20"/>
               </w:numPr>
               <w:pBdr>
                 <w:top w:val="nil"/>
@@ -15302,7 +15235,7 @@
               <w:pStyle w:val="ListParagraph"/>
               <w:numPr>
                 <w:ilvl w:val="0"/>
-                <w:numId w:val="46"/>
+                <w:numId w:val="20"/>
               </w:numPr>
               <w:pBdr>
                 <w:top w:val="nil"/>
@@ -15445,7 +15378,7 @@
               <w:pStyle w:val="ListParagraph"/>
               <w:numPr>
                 <w:ilvl w:val="0"/>
-                <w:numId w:val="46"/>
+                <w:numId w:val="20"/>
               </w:numPr>
               <w:pBdr>
                 <w:top w:val="nil"/>
@@ -15588,7 +15521,7 @@
               <w:pStyle w:val="ListParagraph"/>
               <w:numPr>
                 <w:ilvl w:val="0"/>
-                <w:numId w:val="46"/>
+                <w:numId w:val="20"/>
               </w:numPr>
               <w:pBdr>
                 <w:top w:val="nil"/>
@@ -15731,7 +15664,7 @@
               <w:pStyle w:val="ListParagraph"/>
               <w:numPr>
                 <w:ilvl w:val="0"/>
-                <w:numId w:val="46"/>
+                <w:numId w:val="20"/>
               </w:numPr>
               <w:pBdr>
                 <w:top w:val="nil"/>
@@ -15874,7 +15807,7 @@
               <w:pStyle w:val="ListParagraph"/>
               <w:numPr>
                 <w:ilvl w:val="0"/>
-                <w:numId w:val="46"/>
+                <w:numId w:val="20"/>
               </w:numPr>
               <w:pBdr>
                 <w:top w:val="nil"/>
@@ -15998,7 +15931,7 @@
       <w:pPr>
         <w:pStyle w:val="Heading1"/>
       </w:pPr>
-      <w:bookmarkStart w:id="19" w:name="_Toc31641186"/>
+      <w:bookmarkStart w:id="19" w:name="_Toc33090990"/>
       <w:r>
         <w:lastRenderedPageBreak/>
         <w:t>Worksheet #3</w:t>
@@ -19799,26 +19732,6 @@
     </w:lvl>
   </w:abstractNum>
   <w:abstractNum w:abstractNumId="4" w15:restartNumberingAfterBreak="0">
-    <w:nsid w:val="FFFFFF82"/>
-    <w:multiLevelType w:val="singleLevel"/>
-    <w:tmpl w:val="BAAE4C30"/>
-    <w:lvl w:ilvl="0">
-      <w:start w:val="1"/>
-      <w:numFmt w:val="bullet"/>
-      <w:lvlText w:val=""/>
-      <w:lvlJc w:val="left"/>
-      <w:pPr>
-        <w:tabs>
-          <w:tab w:val="num" w:pos="926"/>
-        </w:tabs>
-        <w:ind w:left="926" w:hanging="360"/>
-      </w:pPr>
-      <w:rPr>
-        <w:rFonts w:ascii="Symbol" w:hAnsi="Symbol" w:hint="default"/>
-      </w:rPr>
-    </w:lvl>
-  </w:abstractNum>
-  <w:abstractNum w:abstractNumId="5" w15:restartNumberingAfterBreak="0">
     <w:nsid w:val="00917C0C"/>
     <w:multiLevelType w:val="multilevel"/>
     <w:tmpl w:val="8460F8B0"/>
@@ -19946,206 +19859,7 @@
       </w:rPr>
     </w:lvl>
   </w:abstractNum>
-  <w:abstractNum w:abstractNumId="6" w15:restartNumberingAfterBreak="0">
-    <w:nsid w:val="014D091F"/>
-    <w:multiLevelType w:val="multilevel"/>
-    <w:tmpl w:val="9BE299B0"/>
-    <w:lvl w:ilvl="0">
-      <w:start w:val="1"/>
-      <w:numFmt w:val="bullet"/>
-      <w:lvlText w:val="❏"/>
-      <w:lvlJc w:val="left"/>
-      <w:pPr>
-        <w:ind w:left="360" w:hanging="360"/>
-      </w:pPr>
-      <w:rPr>
-        <w:u w:val="none"/>
-      </w:rPr>
-    </w:lvl>
-    <w:lvl w:ilvl="1">
-      <w:start w:val="1"/>
-      <w:numFmt w:val="bullet"/>
-      <w:lvlText w:val="❏"/>
-      <w:lvlJc w:val="left"/>
-      <w:pPr>
-        <w:ind w:left="1440" w:hanging="360"/>
-      </w:pPr>
-      <w:rPr>
-        <w:u w:val="none"/>
-      </w:rPr>
-    </w:lvl>
-    <w:lvl w:ilvl="2">
-      <w:start w:val="1"/>
-      <w:numFmt w:val="bullet"/>
-      <w:lvlText w:val="❏"/>
-      <w:lvlJc w:val="left"/>
-      <w:pPr>
-        <w:ind w:left="2160" w:hanging="360"/>
-      </w:pPr>
-      <w:rPr>
-        <w:u w:val="none"/>
-      </w:rPr>
-    </w:lvl>
-    <w:lvl w:ilvl="3">
-      <w:start w:val="1"/>
-      <w:numFmt w:val="bullet"/>
-      <w:lvlText w:val="❏"/>
-      <w:lvlJc w:val="left"/>
-      <w:pPr>
-        <w:ind w:left="2880" w:hanging="360"/>
-      </w:pPr>
-      <w:rPr>
-        <w:u w:val="none"/>
-      </w:rPr>
-    </w:lvl>
-    <w:lvl w:ilvl="4">
-      <w:start w:val="1"/>
-      <w:numFmt w:val="bullet"/>
-      <w:lvlText w:val="❏"/>
-      <w:lvlJc w:val="left"/>
-      <w:pPr>
-        <w:ind w:left="3600" w:hanging="360"/>
-      </w:pPr>
-      <w:rPr>
-        <w:u w:val="none"/>
-      </w:rPr>
-    </w:lvl>
-    <w:lvl w:ilvl="5">
-      <w:start w:val="1"/>
-      <w:numFmt w:val="bullet"/>
-      <w:lvlText w:val="❏"/>
-      <w:lvlJc w:val="left"/>
-      <w:pPr>
-        <w:ind w:left="4320" w:hanging="360"/>
-      </w:pPr>
-      <w:rPr>
-        <w:u w:val="none"/>
-      </w:rPr>
-    </w:lvl>
-    <w:lvl w:ilvl="6">
-      <w:start w:val="1"/>
-      <w:numFmt w:val="bullet"/>
-      <w:lvlText w:val="❏"/>
-      <w:lvlJc w:val="left"/>
-      <w:pPr>
-        <w:ind w:left="5040" w:hanging="360"/>
-      </w:pPr>
-      <w:rPr>
-        <w:u w:val="none"/>
-      </w:rPr>
-    </w:lvl>
-    <w:lvl w:ilvl="7">
-      <w:start w:val="1"/>
-      <w:numFmt w:val="bullet"/>
-      <w:lvlText w:val="❏"/>
-      <w:lvlJc w:val="left"/>
-      <w:pPr>
-        <w:ind w:left="5760" w:hanging="360"/>
-      </w:pPr>
-      <w:rPr>
-        <w:u w:val="none"/>
-      </w:rPr>
-    </w:lvl>
-    <w:lvl w:ilvl="8">
-      <w:start w:val="1"/>
-      <w:numFmt w:val="bullet"/>
-      <w:lvlText w:val="❏"/>
-      <w:lvlJc w:val="left"/>
-      <w:pPr>
-        <w:ind w:left="6480" w:hanging="360"/>
-      </w:pPr>
-      <w:rPr>
-        <w:u w:val="none"/>
-      </w:rPr>
-    </w:lvl>
-  </w:abstractNum>
-  <w:abstractNum w:abstractNumId="7" w15:restartNumberingAfterBreak="0">
-    <w:nsid w:val="09B51293"/>
-    <w:multiLevelType w:val="multilevel"/>
-    <w:tmpl w:val="9122306C"/>
-    <w:lvl w:ilvl="0">
-      <w:start w:val="1"/>
-      <w:numFmt w:val="decimal"/>
-      <w:lvlText w:val="%1."/>
-      <w:lvlJc w:val="left"/>
-      <w:pPr>
-        <w:ind w:left="720" w:hanging="360"/>
-      </w:pPr>
-    </w:lvl>
-    <w:lvl w:ilvl="1">
-      <w:start w:val="1"/>
-      <w:numFmt w:val="lowerLetter"/>
-      <w:lvlText w:val="%2."/>
-      <w:lvlJc w:val="left"/>
-      <w:pPr>
-        <w:ind w:left="1440" w:hanging="360"/>
-      </w:pPr>
-    </w:lvl>
-    <w:lvl w:ilvl="2">
-      <w:start w:val="1"/>
-      <w:numFmt w:val="lowerRoman"/>
-      <w:lvlText w:val="%3."/>
-      <w:lvlJc w:val="right"/>
-      <w:pPr>
-        <w:ind w:left="2160" w:hanging="180"/>
-      </w:pPr>
-    </w:lvl>
-    <w:lvl w:ilvl="3">
-      <w:start w:val="1"/>
-      <w:numFmt w:val="decimal"/>
-      <w:lvlText w:val="%4."/>
-      <w:lvlJc w:val="left"/>
-      <w:pPr>
-        <w:ind w:left="2880" w:hanging="360"/>
-      </w:pPr>
-    </w:lvl>
-    <w:lvl w:ilvl="4">
-      <w:start w:val="1"/>
-      <w:numFmt w:val="lowerLetter"/>
-      <w:lvlText w:val="%5."/>
-      <w:lvlJc w:val="left"/>
-      <w:pPr>
-        <w:ind w:left="3600" w:hanging="360"/>
-      </w:pPr>
-    </w:lvl>
-    <w:lvl w:ilvl="5">
-      <w:start w:val="1"/>
-      <w:numFmt w:val="lowerRoman"/>
-      <w:lvlText w:val="%6."/>
-      <w:lvlJc w:val="right"/>
-      <w:pPr>
-        <w:ind w:left="4320" w:hanging="180"/>
-      </w:pPr>
-    </w:lvl>
-    <w:lvl w:ilvl="6">
-      <w:start w:val="1"/>
-      <w:numFmt w:val="decimal"/>
-      <w:lvlText w:val="%7."/>
-      <w:lvlJc w:val="left"/>
-      <w:pPr>
-        <w:ind w:left="5040" w:hanging="360"/>
-      </w:pPr>
-    </w:lvl>
-    <w:lvl w:ilvl="7">
-      <w:start w:val="1"/>
-      <w:numFmt w:val="lowerLetter"/>
-      <w:lvlText w:val="%8."/>
-      <w:lvlJc w:val="left"/>
-      <w:pPr>
-        <w:ind w:left="5760" w:hanging="360"/>
-      </w:pPr>
-    </w:lvl>
-    <w:lvl w:ilvl="8">
-      <w:start w:val="1"/>
-      <w:numFmt w:val="lowerRoman"/>
-      <w:lvlText w:val="%9."/>
-      <w:lvlJc w:val="right"/>
-      <w:pPr>
-        <w:ind w:left="6480" w:hanging="180"/>
-      </w:pPr>
-    </w:lvl>
-  </w:abstractNum>
-  <w:abstractNum w:abstractNumId="8" w15:restartNumberingAfterBreak="0">
+  <w:abstractNum w:abstractNumId="5" w15:restartNumberingAfterBreak="0">
     <w:nsid w:val="0B1D7F03"/>
     <w:multiLevelType w:val="multilevel"/>
     <w:tmpl w:val="DDD0FE1A"/>
@@ -20275,211 +19989,7 @@
       </w:rPr>
     </w:lvl>
   </w:abstractNum>
-  <w:abstractNum w:abstractNumId="9" w15:restartNumberingAfterBreak="0">
-    <w:nsid w:val="0D1F0EC8"/>
-    <w:multiLevelType w:val="hybridMultilevel"/>
-    <w:tmpl w:val="7ED40A02"/>
-    <w:lvl w:ilvl="0" w:tplc="0409000F">
-      <w:start w:val="1"/>
-      <w:numFmt w:val="decimal"/>
-      <w:lvlText w:val="%1."/>
-      <w:lvlJc w:val="left"/>
-      <w:pPr>
-        <w:ind w:left="720" w:hanging="360"/>
-      </w:pPr>
-      <w:rPr>
-        <w:rFonts w:hint="default"/>
-      </w:rPr>
-    </w:lvl>
-    <w:lvl w:ilvl="1" w:tplc="04090019">
-      <w:start w:val="1"/>
-      <w:numFmt w:val="lowerLetter"/>
-      <w:lvlText w:val="%2."/>
-      <w:lvlJc w:val="left"/>
-      <w:pPr>
-        <w:ind w:left="1440" w:hanging="360"/>
-      </w:pPr>
-    </w:lvl>
-    <w:lvl w:ilvl="2" w:tplc="0409001B" w:tentative="1">
-      <w:start w:val="1"/>
-      <w:numFmt w:val="lowerRoman"/>
-      <w:lvlText w:val="%3."/>
-      <w:lvlJc w:val="right"/>
-      <w:pPr>
-        <w:ind w:left="2160" w:hanging="180"/>
-      </w:pPr>
-    </w:lvl>
-    <w:lvl w:ilvl="3" w:tplc="0409000F" w:tentative="1">
-      <w:start w:val="1"/>
-      <w:numFmt w:val="decimal"/>
-      <w:lvlText w:val="%4."/>
-      <w:lvlJc w:val="left"/>
-      <w:pPr>
-        <w:ind w:left="2880" w:hanging="360"/>
-      </w:pPr>
-    </w:lvl>
-    <w:lvl w:ilvl="4" w:tplc="04090019" w:tentative="1">
-      <w:start w:val="1"/>
-      <w:numFmt w:val="lowerLetter"/>
-      <w:lvlText w:val="%5."/>
-      <w:lvlJc w:val="left"/>
-      <w:pPr>
-        <w:ind w:left="3600" w:hanging="360"/>
-      </w:pPr>
-    </w:lvl>
-    <w:lvl w:ilvl="5" w:tplc="0409001B" w:tentative="1">
-      <w:start w:val="1"/>
-      <w:numFmt w:val="lowerRoman"/>
-      <w:lvlText w:val="%6."/>
-      <w:lvlJc w:val="right"/>
-      <w:pPr>
-        <w:ind w:left="4320" w:hanging="180"/>
-      </w:pPr>
-    </w:lvl>
-    <w:lvl w:ilvl="6" w:tplc="0409000F" w:tentative="1">
-      <w:start w:val="1"/>
-      <w:numFmt w:val="decimal"/>
-      <w:lvlText w:val="%7."/>
-      <w:lvlJc w:val="left"/>
-      <w:pPr>
-        <w:ind w:left="5040" w:hanging="360"/>
-      </w:pPr>
-    </w:lvl>
-    <w:lvl w:ilvl="7" w:tplc="04090019" w:tentative="1">
-      <w:start w:val="1"/>
-      <w:numFmt w:val="lowerLetter"/>
-      <w:lvlText w:val="%8."/>
-      <w:lvlJc w:val="left"/>
-      <w:pPr>
-        <w:ind w:left="5760" w:hanging="360"/>
-      </w:pPr>
-    </w:lvl>
-    <w:lvl w:ilvl="8" w:tplc="0409001B" w:tentative="1">
-      <w:start w:val="1"/>
-      <w:numFmt w:val="lowerRoman"/>
-      <w:lvlText w:val="%9."/>
-      <w:lvlJc w:val="right"/>
-      <w:pPr>
-        <w:ind w:left="6480" w:hanging="180"/>
-      </w:pPr>
-    </w:lvl>
-  </w:abstractNum>
-  <w:abstractNum w:abstractNumId="10" w15:restartNumberingAfterBreak="0">
-    <w:nsid w:val="108E4F10"/>
-    <w:multiLevelType w:val="hybridMultilevel"/>
-    <w:tmpl w:val="75D84912"/>
-    <w:lvl w:ilvl="0" w:tplc="917A8538">
-      <w:start w:val="1"/>
-      <w:numFmt w:val="bullet"/>
-      <w:lvlText w:val=""/>
-      <w:lvlJc w:val="left"/>
-      <w:pPr>
-        <w:ind w:left="720" w:hanging="360"/>
-      </w:pPr>
-      <w:rPr>
-        <w:rFonts w:ascii="Wingdings" w:hAnsi="Wingdings" w:hint="default"/>
-        <w:sz w:val="18"/>
-        <w:szCs w:val="18"/>
-      </w:rPr>
-    </w:lvl>
-    <w:lvl w:ilvl="1" w:tplc="04090003" w:tentative="1">
-      <w:start w:val="1"/>
-      <w:numFmt w:val="bullet"/>
-      <w:lvlText w:val="o"/>
-      <w:lvlJc w:val="left"/>
-      <w:pPr>
-        <w:ind w:left="1440" w:hanging="360"/>
-      </w:pPr>
-      <w:rPr>
-        <w:rFonts w:ascii="Courier New" w:hAnsi="Courier New" w:cs="Courier New" w:hint="default"/>
-      </w:rPr>
-    </w:lvl>
-    <w:lvl w:ilvl="2" w:tplc="04090005" w:tentative="1">
-      <w:start w:val="1"/>
-      <w:numFmt w:val="bullet"/>
-      <w:lvlText w:val=""/>
-      <w:lvlJc w:val="left"/>
-      <w:pPr>
-        <w:ind w:left="2160" w:hanging="360"/>
-      </w:pPr>
-      <w:rPr>
-        <w:rFonts w:ascii="Wingdings" w:hAnsi="Wingdings" w:hint="default"/>
-      </w:rPr>
-    </w:lvl>
-    <w:lvl w:ilvl="3" w:tplc="04090001" w:tentative="1">
-      <w:start w:val="1"/>
-      <w:numFmt w:val="bullet"/>
-      <w:lvlText w:val=""/>
-      <w:lvlJc w:val="left"/>
-      <w:pPr>
-        <w:ind w:left="2880" w:hanging="360"/>
-      </w:pPr>
-      <w:rPr>
-        <w:rFonts w:ascii="Symbol" w:hAnsi="Symbol" w:hint="default"/>
-      </w:rPr>
-    </w:lvl>
-    <w:lvl w:ilvl="4" w:tplc="04090003" w:tentative="1">
-      <w:start w:val="1"/>
-      <w:numFmt w:val="bullet"/>
-      <w:lvlText w:val="o"/>
-      <w:lvlJc w:val="left"/>
-      <w:pPr>
-        <w:ind w:left="3600" w:hanging="360"/>
-      </w:pPr>
-      <w:rPr>
-        <w:rFonts w:ascii="Courier New" w:hAnsi="Courier New" w:cs="Courier New" w:hint="default"/>
-      </w:rPr>
-    </w:lvl>
-    <w:lvl w:ilvl="5" w:tplc="04090005" w:tentative="1">
-      <w:start w:val="1"/>
-      <w:numFmt w:val="bullet"/>
-      <w:lvlText w:val=""/>
-      <w:lvlJc w:val="left"/>
-      <w:pPr>
-        <w:ind w:left="4320" w:hanging="360"/>
-      </w:pPr>
-      <w:rPr>
-        <w:rFonts w:ascii="Wingdings" w:hAnsi="Wingdings" w:hint="default"/>
-      </w:rPr>
-    </w:lvl>
-    <w:lvl w:ilvl="6" w:tplc="04090001" w:tentative="1">
-      <w:start w:val="1"/>
-      <w:numFmt w:val="bullet"/>
-      <w:lvlText w:val=""/>
-      <w:lvlJc w:val="left"/>
-      <w:pPr>
-        <w:ind w:left="5040" w:hanging="360"/>
-      </w:pPr>
-      <w:rPr>
-        <w:rFonts w:ascii="Symbol" w:hAnsi="Symbol" w:hint="default"/>
-      </w:rPr>
-    </w:lvl>
-    <w:lvl w:ilvl="7" w:tplc="04090003" w:tentative="1">
-      <w:start w:val="1"/>
-      <w:numFmt w:val="bullet"/>
-      <w:lvlText w:val="o"/>
-      <w:lvlJc w:val="left"/>
-      <w:pPr>
-        <w:ind w:left="5760" w:hanging="360"/>
-      </w:pPr>
-      <w:rPr>
-        <w:rFonts w:ascii="Courier New" w:hAnsi="Courier New" w:cs="Courier New" w:hint="default"/>
-      </w:rPr>
-    </w:lvl>
-    <w:lvl w:ilvl="8" w:tplc="04090005" w:tentative="1">
-      <w:start w:val="1"/>
-      <w:numFmt w:val="bullet"/>
-      <w:lvlText w:val=""/>
-      <w:lvlJc w:val="left"/>
-      <w:pPr>
-        <w:ind w:left="6480" w:hanging="360"/>
-      </w:pPr>
-      <w:rPr>
-        <w:rFonts w:ascii="Wingdings" w:hAnsi="Wingdings" w:hint="default"/>
-      </w:rPr>
-    </w:lvl>
-  </w:abstractNum>
-  <w:abstractNum w:abstractNumId="11" w15:restartNumberingAfterBreak="0">
+  <w:abstractNum w:abstractNumId="6" w15:restartNumberingAfterBreak="0">
     <w:nsid w:val="198527E3"/>
     <w:multiLevelType w:val="multilevel"/>
     <w:tmpl w:val="0D561ACA"/>
@@ -20608,102 +20118,13 @@
       </w:rPr>
     </w:lvl>
   </w:abstractNum>
-  <w:abstractNum w:abstractNumId="12" w15:restartNumberingAfterBreak="0">
+  <w:abstractNum w:abstractNumId="7" w15:restartNumberingAfterBreak="0">
     <w:nsid w:val="1A933704"/>
     <w:multiLevelType w:val="multilevel"/>
     <w:tmpl w:val="8460F8B0"/>
     <w:numStyleLink w:val="GTTableBullets"/>
   </w:abstractNum>
-  <w:abstractNum w:abstractNumId="13" w15:restartNumberingAfterBreak="0">
-    <w:nsid w:val="1B7B7D26"/>
-    <w:multiLevelType w:val="hybridMultilevel"/>
-    <w:tmpl w:val="A2563FE8"/>
-    <w:lvl w:ilvl="0" w:tplc="0409000F">
-      <w:start w:val="1"/>
-      <w:numFmt w:val="decimal"/>
-      <w:lvlText w:val="%1."/>
-      <w:lvlJc w:val="left"/>
-      <w:pPr>
-        <w:ind w:left="720" w:hanging="360"/>
-      </w:pPr>
-      <w:rPr>
-        <w:rFonts w:hint="default"/>
-      </w:rPr>
-    </w:lvl>
-    <w:lvl w:ilvl="1" w:tplc="04090019">
-      <w:start w:val="1"/>
-      <w:numFmt w:val="lowerLetter"/>
-      <w:lvlText w:val="%2."/>
-      <w:lvlJc w:val="left"/>
-      <w:pPr>
-        <w:ind w:left="1440" w:hanging="360"/>
-      </w:pPr>
-    </w:lvl>
-    <w:lvl w:ilvl="2" w:tplc="0409001B" w:tentative="1">
-      <w:start w:val="1"/>
-      <w:numFmt w:val="lowerRoman"/>
-      <w:lvlText w:val="%3."/>
-      <w:lvlJc w:val="right"/>
-      <w:pPr>
-        <w:ind w:left="2160" w:hanging="180"/>
-      </w:pPr>
-    </w:lvl>
-    <w:lvl w:ilvl="3" w:tplc="0409000F" w:tentative="1">
-      <w:start w:val="1"/>
-      <w:numFmt w:val="decimal"/>
-      <w:lvlText w:val="%4."/>
-      <w:lvlJc w:val="left"/>
-      <w:pPr>
-        <w:ind w:left="2880" w:hanging="360"/>
-      </w:pPr>
-    </w:lvl>
-    <w:lvl w:ilvl="4" w:tplc="04090019" w:tentative="1">
-      <w:start w:val="1"/>
-      <w:numFmt w:val="lowerLetter"/>
-      <w:lvlText w:val="%5."/>
-      <w:lvlJc w:val="left"/>
-      <w:pPr>
-        <w:ind w:left="3600" w:hanging="360"/>
-      </w:pPr>
-    </w:lvl>
-    <w:lvl w:ilvl="5" w:tplc="0409001B" w:tentative="1">
-      <w:start w:val="1"/>
-      <w:numFmt w:val="lowerRoman"/>
-      <w:lvlText w:val="%6."/>
-      <w:lvlJc w:val="right"/>
-      <w:pPr>
-        <w:ind w:left="4320" w:hanging="180"/>
-      </w:pPr>
-    </w:lvl>
-    <w:lvl w:ilvl="6" w:tplc="0409000F" w:tentative="1">
-      <w:start w:val="1"/>
-      <w:numFmt w:val="decimal"/>
-      <w:lvlText w:val="%7."/>
-      <w:lvlJc w:val="left"/>
-      <w:pPr>
-        <w:ind w:left="5040" w:hanging="360"/>
-      </w:pPr>
-    </w:lvl>
-    <w:lvl w:ilvl="7" w:tplc="04090019" w:tentative="1">
-      <w:start w:val="1"/>
-      <w:numFmt w:val="lowerLetter"/>
-      <w:lvlText w:val="%8."/>
-      <w:lvlJc w:val="left"/>
-      <w:pPr>
-        <w:ind w:left="5760" w:hanging="360"/>
-      </w:pPr>
-    </w:lvl>
-    <w:lvl w:ilvl="8" w:tplc="0409001B" w:tentative="1">
-      <w:start w:val="1"/>
-      <w:numFmt w:val="lowerRoman"/>
-      <w:lvlText w:val="%9."/>
-      <w:lvlJc w:val="right"/>
-      <w:pPr>
-        <w:ind w:left="6480" w:hanging="180"/>
-      </w:pPr>
-    </w:lvl>
-  </w:abstractNum>
-  <w:abstractNum w:abstractNumId="14" w15:restartNumberingAfterBreak="0">
+  <w:abstractNum w:abstractNumId="8" w15:restartNumberingAfterBreak="0">
     <w:nsid w:val="1C757904"/>
     <w:multiLevelType w:val="multilevel"/>
     <w:tmpl w:val="AEF68414"/>
@@ -20829,11 +20250,11 @@
       </w:rPr>
     </w:lvl>
   </w:abstractNum>
-  <w:abstractNum w:abstractNumId="15" w15:restartNumberingAfterBreak="0">
-    <w:nsid w:val="1DD05C5E"/>
+  <w:abstractNum w:abstractNumId="9" w15:restartNumberingAfterBreak="0">
+    <w:nsid w:val="2441162A"/>
     <w:multiLevelType w:val="hybridMultilevel"/>
-    <w:tmpl w:val="AAB6A71C"/>
-    <w:lvl w:ilvl="0" w:tplc="0409000F">
+    <w:tmpl w:val="CCE891F8"/>
+    <w:lvl w:ilvl="0" w:tplc="4122073C">
       <w:start w:val="1"/>
       <w:numFmt w:val="decimal"/>
       <w:lvlText w:val="%1."/>
@@ -20842,7 +20263,8 @@
         <w:ind w:left="720" w:hanging="360"/>
       </w:pPr>
       <w:rPr>
-        <w:rFonts w:hint="default"/>
+        <w:b w:val="0"/>
+        <w:color w:val="auto"/>
       </w:rPr>
     </w:lvl>
     <w:lvl w:ilvl="1" w:tplc="04090019" w:tentative="1">
@@ -20918,10 +20340,10 @@
       </w:pPr>
     </w:lvl>
   </w:abstractNum>
-  <w:abstractNum w:abstractNumId="16" w15:restartNumberingAfterBreak="0">
-    <w:nsid w:val="2441162A"/>
+  <w:abstractNum w:abstractNumId="10" w15:restartNumberingAfterBreak="0">
+    <w:nsid w:val="29513DDF"/>
     <w:multiLevelType w:val="hybridMultilevel"/>
-    <w:tmpl w:val="CCE891F8"/>
+    <w:tmpl w:val="5AD41238"/>
     <w:lvl w:ilvl="0" w:tplc="4122073C">
       <w:start w:val="1"/>
       <w:numFmt w:val="decimal"/>
@@ -21008,326 +20430,7 @@
       </w:pPr>
     </w:lvl>
   </w:abstractNum>
-  <w:abstractNum w:abstractNumId="17" w15:restartNumberingAfterBreak="0">
-    <w:nsid w:val="29513DDF"/>
-    <w:multiLevelType w:val="hybridMultilevel"/>
-    <w:tmpl w:val="5AD41238"/>
-    <w:lvl w:ilvl="0" w:tplc="4122073C">
-      <w:start w:val="1"/>
-      <w:numFmt w:val="decimal"/>
-      <w:lvlText w:val="%1."/>
-      <w:lvlJc w:val="left"/>
-      <w:pPr>
-        <w:ind w:left="720" w:hanging="360"/>
-      </w:pPr>
-      <w:rPr>
-        <w:b w:val="0"/>
-        <w:color w:val="auto"/>
-      </w:rPr>
-    </w:lvl>
-    <w:lvl w:ilvl="1" w:tplc="04090019" w:tentative="1">
-      <w:start w:val="1"/>
-      <w:numFmt w:val="lowerLetter"/>
-      <w:lvlText w:val="%2."/>
-      <w:lvlJc w:val="left"/>
-      <w:pPr>
-        <w:ind w:left="1440" w:hanging="360"/>
-      </w:pPr>
-    </w:lvl>
-    <w:lvl w:ilvl="2" w:tplc="0409001B" w:tentative="1">
-      <w:start w:val="1"/>
-      <w:numFmt w:val="lowerRoman"/>
-      <w:lvlText w:val="%3."/>
-      <w:lvlJc w:val="right"/>
-      <w:pPr>
-        <w:ind w:left="2160" w:hanging="180"/>
-      </w:pPr>
-    </w:lvl>
-    <w:lvl w:ilvl="3" w:tplc="0409000F" w:tentative="1">
-      <w:start w:val="1"/>
-      <w:numFmt w:val="decimal"/>
-      <w:lvlText w:val="%4."/>
-      <w:lvlJc w:val="left"/>
-      <w:pPr>
-        <w:ind w:left="2880" w:hanging="360"/>
-      </w:pPr>
-    </w:lvl>
-    <w:lvl w:ilvl="4" w:tplc="04090019" w:tentative="1">
-      <w:start w:val="1"/>
-      <w:numFmt w:val="lowerLetter"/>
-      <w:lvlText w:val="%5."/>
-      <w:lvlJc w:val="left"/>
-      <w:pPr>
-        <w:ind w:left="3600" w:hanging="360"/>
-      </w:pPr>
-    </w:lvl>
-    <w:lvl w:ilvl="5" w:tplc="0409001B" w:tentative="1">
-      <w:start w:val="1"/>
-      <w:numFmt w:val="lowerRoman"/>
-      <w:lvlText w:val="%6."/>
-      <w:lvlJc w:val="right"/>
-      <w:pPr>
-        <w:ind w:left="4320" w:hanging="180"/>
-      </w:pPr>
-    </w:lvl>
-    <w:lvl w:ilvl="6" w:tplc="0409000F" w:tentative="1">
-      <w:start w:val="1"/>
-      <w:numFmt w:val="decimal"/>
-      <w:lvlText w:val="%7."/>
-      <w:lvlJc w:val="left"/>
-      <w:pPr>
-        <w:ind w:left="5040" w:hanging="360"/>
-      </w:pPr>
-    </w:lvl>
-    <w:lvl w:ilvl="7" w:tplc="04090019" w:tentative="1">
-      <w:start w:val="1"/>
-      <w:numFmt w:val="lowerLetter"/>
-      <w:lvlText w:val="%8."/>
-      <w:lvlJc w:val="left"/>
-      <w:pPr>
-        <w:ind w:left="5760" w:hanging="360"/>
-      </w:pPr>
-    </w:lvl>
-    <w:lvl w:ilvl="8" w:tplc="0409001B" w:tentative="1">
-      <w:start w:val="1"/>
-      <w:numFmt w:val="lowerRoman"/>
-      <w:lvlText w:val="%9."/>
-      <w:lvlJc w:val="right"/>
-      <w:pPr>
-        <w:ind w:left="6480" w:hanging="180"/>
-      </w:pPr>
-    </w:lvl>
-  </w:abstractNum>
-  <w:abstractNum w:abstractNumId="18" w15:restartNumberingAfterBreak="0">
-    <w:nsid w:val="29D6368D"/>
-    <w:multiLevelType w:val="multilevel"/>
-    <w:tmpl w:val="86642298"/>
-    <w:lvl w:ilvl="0">
-      <w:start w:val="1"/>
-      <w:numFmt w:val="bullet"/>
-      <w:lvlText w:val=""/>
-      <w:lvlJc w:val="left"/>
-      <w:pPr>
-        <w:ind w:left="720" w:hanging="360"/>
-      </w:pPr>
-      <w:rPr>
-        <w:rFonts w:ascii="Wingdings 3" w:hAnsi="Wingdings 3" w:hint="default"/>
-        <w:u w:val="none"/>
-      </w:rPr>
-    </w:lvl>
-    <w:lvl w:ilvl="1">
-      <w:start w:val="1"/>
-      <w:numFmt w:val="bullet"/>
-      <w:lvlText w:val="○"/>
-      <w:lvlJc w:val="left"/>
-      <w:pPr>
-        <w:ind w:left="1440" w:hanging="360"/>
-      </w:pPr>
-      <w:rPr>
-        <w:u w:val="none"/>
-      </w:rPr>
-    </w:lvl>
-    <w:lvl w:ilvl="2">
-      <w:start w:val="1"/>
-      <w:numFmt w:val="bullet"/>
-      <w:lvlText w:val="■"/>
-      <w:lvlJc w:val="left"/>
-      <w:pPr>
-        <w:ind w:left="2160" w:hanging="360"/>
-      </w:pPr>
-      <w:rPr>
-        <w:u w:val="none"/>
-      </w:rPr>
-    </w:lvl>
-    <w:lvl w:ilvl="3">
-      <w:start w:val="1"/>
-      <w:numFmt w:val="bullet"/>
-      <w:lvlText w:val="●"/>
-      <w:lvlJc w:val="left"/>
-      <w:pPr>
-        <w:ind w:left="2880" w:hanging="360"/>
-      </w:pPr>
-      <w:rPr>
-        <w:u w:val="none"/>
-      </w:rPr>
-    </w:lvl>
-    <w:lvl w:ilvl="4">
-      <w:start w:val="1"/>
-      <w:numFmt w:val="bullet"/>
-      <w:lvlText w:val="○"/>
-      <w:lvlJc w:val="left"/>
-      <w:pPr>
-        <w:ind w:left="3600" w:hanging="360"/>
-      </w:pPr>
-      <w:rPr>
-        <w:u w:val="none"/>
-      </w:rPr>
-    </w:lvl>
-    <w:lvl w:ilvl="5">
-      <w:start w:val="1"/>
-      <w:numFmt w:val="bullet"/>
-      <w:lvlText w:val="■"/>
-      <w:lvlJc w:val="left"/>
-      <w:pPr>
-        <w:ind w:left="4320" w:hanging="360"/>
-      </w:pPr>
-      <w:rPr>
-        <w:u w:val="none"/>
-      </w:rPr>
-    </w:lvl>
-    <w:lvl w:ilvl="6">
-      <w:start w:val="1"/>
-      <w:numFmt w:val="bullet"/>
-      <w:lvlText w:val="●"/>
-      <w:lvlJc w:val="left"/>
-      <w:pPr>
-        <w:ind w:left="5040" w:hanging="360"/>
-      </w:pPr>
-      <w:rPr>
-        <w:u w:val="none"/>
-      </w:rPr>
-    </w:lvl>
-    <w:lvl w:ilvl="7">
-      <w:start w:val="1"/>
-      <w:numFmt w:val="bullet"/>
-      <w:lvlText w:val="○"/>
-      <w:lvlJc w:val="left"/>
-      <w:pPr>
-        <w:ind w:left="5760" w:hanging="360"/>
-      </w:pPr>
-      <w:rPr>
-        <w:u w:val="none"/>
-      </w:rPr>
-    </w:lvl>
-    <w:lvl w:ilvl="8">
-      <w:start w:val="1"/>
-      <w:numFmt w:val="bullet"/>
-      <w:lvlText w:val="■"/>
-      <w:lvlJc w:val="left"/>
-      <w:pPr>
-        <w:ind w:left="6480" w:hanging="360"/>
-      </w:pPr>
-      <w:rPr>
-        <w:u w:val="none"/>
-      </w:rPr>
-    </w:lvl>
-  </w:abstractNum>
-  <w:abstractNum w:abstractNumId="19" w15:restartNumberingAfterBreak="0">
-    <w:nsid w:val="2A2051A1"/>
-    <w:multiLevelType w:val="multilevel"/>
-    <w:tmpl w:val="4B6A98EC"/>
-    <w:lvl w:ilvl="0">
-      <w:start w:val="1"/>
-      <w:numFmt w:val="bullet"/>
-      <w:lvlText w:val="❏"/>
-      <w:lvlJc w:val="left"/>
-      <w:pPr>
-        <w:ind w:left="360" w:hanging="360"/>
-      </w:pPr>
-      <w:rPr>
-        <w:sz w:val="24"/>
-        <w:szCs w:val="24"/>
-        <w:u w:val="none"/>
-      </w:rPr>
-    </w:lvl>
-    <w:lvl w:ilvl="1">
-      <w:start w:val="1"/>
-      <w:numFmt w:val="bullet"/>
-      <w:lvlText w:val="❏"/>
-      <w:lvlJc w:val="left"/>
-      <w:pPr>
-        <w:ind w:left="1440" w:hanging="360"/>
-      </w:pPr>
-      <w:rPr>
-        <w:u w:val="none"/>
-      </w:rPr>
-    </w:lvl>
-    <w:lvl w:ilvl="2">
-      <w:start w:val="1"/>
-      <w:numFmt w:val="bullet"/>
-      <w:lvlText w:val="❏"/>
-      <w:lvlJc w:val="left"/>
-      <w:pPr>
-        <w:ind w:left="2160" w:hanging="360"/>
-      </w:pPr>
-      <w:rPr>
-        <w:u w:val="none"/>
-      </w:rPr>
-    </w:lvl>
-    <w:lvl w:ilvl="3">
-      <w:start w:val="1"/>
-      <w:numFmt w:val="bullet"/>
-      <w:lvlText w:val="❏"/>
-      <w:lvlJc w:val="left"/>
-      <w:pPr>
-        <w:ind w:left="2880" w:hanging="360"/>
-      </w:pPr>
-      <w:rPr>
-        <w:u w:val="none"/>
-      </w:rPr>
-    </w:lvl>
-    <w:lvl w:ilvl="4">
-      <w:start w:val="1"/>
-      <w:numFmt w:val="bullet"/>
-      <w:lvlText w:val="❏"/>
-      <w:lvlJc w:val="left"/>
-      <w:pPr>
-        <w:ind w:left="3600" w:hanging="360"/>
-      </w:pPr>
-      <w:rPr>
-        <w:u w:val="none"/>
-      </w:rPr>
-    </w:lvl>
-    <w:lvl w:ilvl="5">
-      <w:start w:val="1"/>
-      <w:numFmt w:val="bullet"/>
-      <w:lvlText w:val="❏"/>
-      <w:lvlJc w:val="left"/>
-      <w:pPr>
-        <w:ind w:left="4320" w:hanging="360"/>
-      </w:pPr>
-      <w:rPr>
-        <w:u w:val="none"/>
-      </w:rPr>
-    </w:lvl>
-    <w:lvl w:ilvl="6">
-      <w:start w:val="1"/>
-      <w:numFmt w:val="bullet"/>
-      <w:lvlText w:val="❏"/>
-      <w:lvlJc w:val="left"/>
-      <w:pPr>
-        <w:ind w:left="5040" w:hanging="360"/>
-      </w:pPr>
-      <w:rPr>
-        <w:u w:val="none"/>
-      </w:rPr>
-    </w:lvl>
-    <w:lvl w:ilvl="7">
-      <w:start w:val="1"/>
-      <w:numFmt w:val="bullet"/>
-      <w:lvlText w:val="❏"/>
-      <w:lvlJc w:val="left"/>
-      <w:pPr>
-        <w:ind w:left="5760" w:hanging="360"/>
-      </w:pPr>
-      <w:rPr>
-        <w:u w:val="none"/>
-      </w:rPr>
-    </w:lvl>
-    <w:lvl w:ilvl="8">
-      <w:start w:val="1"/>
-      <w:numFmt w:val="bullet"/>
-      <w:lvlText w:val="❏"/>
-      <w:lvlJc w:val="left"/>
-      <w:pPr>
-        <w:ind w:left="6480" w:hanging="360"/>
-      </w:pPr>
-      <w:rPr>
-        <w:u w:val="none"/>
-      </w:rPr>
-    </w:lvl>
-  </w:abstractNum>
-  <w:abstractNum w:abstractNumId="20" w15:restartNumberingAfterBreak="0">
+  <w:abstractNum w:abstractNumId="11" w15:restartNumberingAfterBreak="0">
     <w:nsid w:val="2E0F2738"/>
     <w:multiLevelType w:val="hybridMultilevel"/>
     <w:tmpl w:val="85F6C3D0"/>
@@ -21440,7 +20543,7 @@
       </w:rPr>
     </w:lvl>
   </w:abstractNum>
-  <w:abstractNum w:abstractNumId="21" w15:restartNumberingAfterBreak="0">
+  <w:abstractNum w:abstractNumId="12" w15:restartNumberingAfterBreak="0">
     <w:nsid w:val="343D545A"/>
     <w:multiLevelType w:val="multilevel"/>
     <w:tmpl w:val="F81E236C"/>
@@ -21559,134 +20662,13 @@
       </w:pPr>
     </w:lvl>
   </w:abstractNum>
-  <w:abstractNum w:abstractNumId="22" w15:restartNumberingAfterBreak="0">
-    <w:nsid w:val="3B3357AE"/>
-    <w:multiLevelType w:val="multilevel"/>
-    <w:tmpl w:val="4B6A98EC"/>
-    <w:lvl w:ilvl="0">
-      <w:start w:val="1"/>
-      <w:numFmt w:val="bullet"/>
-      <w:lvlText w:val="❏"/>
-      <w:lvlJc w:val="left"/>
-      <w:pPr>
-        <w:ind w:left="360" w:hanging="360"/>
-      </w:pPr>
-      <w:rPr>
-        <w:sz w:val="24"/>
-        <w:szCs w:val="24"/>
-        <w:u w:val="none"/>
-      </w:rPr>
-    </w:lvl>
-    <w:lvl w:ilvl="1">
-      <w:start w:val="1"/>
-      <w:numFmt w:val="bullet"/>
-      <w:lvlText w:val="❏"/>
-      <w:lvlJc w:val="left"/>
-      <w:pPr>
-        <w:ind w:left="1440" w:hanging="360"/>
-      </w:pPr>
-      <w:rPr>
-        <w:u w:val="none"/>
-      </w:rPr>
-    </w:lvl>
-    <w:lvl w:ilvl="2">
-      <w:start w:val="1"/>
-      <w:numFmt w:val="bullet"/>
-      <w:lvlText w:val="❏"/>
-      <w:lvlJc w:val="left"/>
-      <w:pPr>
-        <w:ind w:left="2160" w:hanging="360"/>
-      </w:pPr>
-      <w:rPr>
-        <w:u w:val="none"/>
-      </w:rPr>
-    </w:lvl>
-    <w:lvl w:ilvl="3">
-      <w:start w:val="1"/>
-      <w:numFmt w:val="bullet"/>
-      <w:lvlText w:val="❏"/>
-      <w:lvlJc w:val="left"/>
-      <w:pPr>
-        <w:ind w:left="2880" w:hanging="360"/>
-      </w:pPr>
-      <w:rPr>
-        <w:u w:val="none"/>
-      </w:rPr>
-    </w:lvl>
-    <w:lvl w:ilvl="4">
-      <w:start w:val="1"/>
-      <w:numFmt w:val="bullet"/>
-      <w:lvlText w:val="❏"/>
-      <w:lvlJc w:val="left"/>
-      <w:pPr>
-        <w:ind w:left="3600" w:hanging="360"/>
-      </w:pPr>
-      <w:rPr>
-        <w:u w:val="none"/>
-      </w:rPr>
-    </w:lvl>
-    <w:lvl w:ilvl="5">
-      <w:start w:val="1"/>
-      <w:numFmt w:val="bullet"/>
-      <w:lvlText w:val="❏"/>
-      <w:lvlJc w:val="left"/>
-      <w:pPr>
-        <w:ind w:left="4320" w:hanging="360"/>
-      </w:pPr>
-      <w:rPr>
-        <w:u w:val="none"/>
-      </w:rPr>
-    </w:lvl>
-    <w:lvl w:ilvl="6">
-      <w:start w:val="1"/>
-      <w:numFmt w:val="bullet"/>
-      <w:lvlText w:val="❏"/>
-      <w:lvlJc w:val="left"/>
-      <w:pPr>
-        <w:ind w:left="5040" w:hanging="360"/>
-      </w:pPr>
-      <w:rPr>
-        <w:u w:val="none"/>
-      </w:rPr>
-    </w:lvl>
-    <w:lvl w:ilvl="7">
-      <w:start w:val="1"/>
-      <w:numFmt w:val="bullet"/>
-      <w:lvlText w:val="❏"/>
-      <w:lvlJc w:val="left"/>
-      <w:pPr>
-        <w:ind w:left="5760" w:hanging="360"/>
-      </w:pPr>
-      <w:rPr>
-        <w:u w:val="none"/>
-      </w:rPr>
-    </w:lvl>
-    <w:lvl w:ilvl="8">
-      <w:start w:val="1"/>
-      <w:numFmt w:val="bullet"/>
-      <w:lvlText w:val="❏"/>
-      <w:lvlJc w:val="left"/>
-      <w:pPr>
-        <w:ind w:left="6480" w:hanging="360"/>
-      </w:pPr>
-      <w:rPr>
-        <w:u w:val="none"/>
-      </w:rPr>
-    </w:lvl>
-  </w:abstractNum>
-  <w:abstractNum w:abstractNumId="23" w15:restartNumberingAfterBreak="0">
+  <w:abstractNum w:abstractNumId="13" w15:restartNumberingAfterBreak="0">
     <w:nsid w:val="3BA976CF"/>
     <w:multiLevelType w:val="multilevel"/>
     <w:tmpl w:val="98FC98AC"/>
     <w:numStyleLink w:val="GTListNumber"/>
   </w:abstractNum>
-  <w:abstractNum w:abstractNumId="24" w15:restartNumberingAfterBreak="0">
-    <w:nsid w:val="48732420"/>
-    <w:multiLevelType w:val="multilevel"/>
-    <w:tmpl w:val="FAE6F968"/>
-    <w:numStyleLink w:val="GTListBullet"/>
-  </w:abstractNum>
-  <w:abstractNum w:abstractNumId="25" w15:restartNumberingAfterBreak="0">
+  <w:abstractNum w:abstractNumId="14" w15:restartNumberingAfterBreak="0">
     <w:nsid w:val="4BFB1CDD"/>
     <w:multiLevelType w:val="hybridMultilevel"/>
     <w:tmpl w:val="29562602"/>
@@ -21780,7 +20762,7 @@
       </w:pPr>
     </w:lvl>
   </w:abstractNum>
-  <w:abstractNum w:abstractNumId="26" w15:restartNumberingAfterBreak="0">
+  <w:abstractNum w:abstractNumId="15" w15:restartNumberingAfterBreak="0">
     <w:nsid w:val="52BD6E2A"/>
     <w:multiLevelType w:val="multilevel"/>
     <w:tmpl w:val="98FC98AC"/>
@@ -21912,99 +20894,13 @@
       </w:rPr>
     </w:lvl>
   </w:abstractNum>
-  <w:abstractNum w:abstractNumId="27" w15:restartNumberingAfterBreak="0">
-    <w:nsid w:val="5C6432E9"/>
-    <w:multiLevelType w:val="multilevel"/>
-    <w:tmpl w:val="894222F8"/>
-    <w:lvl w:ilvl="0">
-      <w:start w:val="1"/>
-      <w:numFmt w:val="decimal"/>
-      <w:lvlText w:val="%1."/>
-      <w:lvlJc w:val="left"/>
-      <w:pPr>
-        <w:ind w:left="720" w:hanging="360"/>
-      </w:pPr>
-    </w:lvl>
-    <w:lvl w:ilvl="1">
-      <w:start w:val="1"/>
-      <w:numFmt w:val="lowerLetter"/>
-      <w:lvlText w:val="%2."/>
-      <w:lvlJc w:val="left"/>
-      <w:pPr>
-        <w:ind w:left="1440" w:hanging="360"/>
-      </w:pPr>
-    </w:lvl>
-    <w:lvl w:ilvl="2">
-      <w:start w:val="1"/>
-      <w:numFmt w:val="lowerRoman"/>
-      <w:lvlText w:val="%3."/>
-      <w:lvlJc w:val="right"/>
-      <w:pPr>
-        <w:ind w:left="2160" w:hanging="180"/>
-      </w:pPr>
-    </w:lvl>
-    <w:lvl w:ilvl="3">
-      <w:start w:val="1"/>
-      <w:numFmt w:val="decimal"/>
-      <w:lvlText w:val="%4."/>
-      <w:lvlJc w:val="left"/>
-      <w:pPr>
-        <w:ind w:left="2880" w:hanging="360"/>
-      </w:pPr>
-    </w:lvl>
-    <w:lvl w:ilvl="4">
-      <w:start w:val="1"/>
-      <w:numFmt w:val="lowerLetter"/>
-      <w:lvlText w:val="%5."/>
-      <w:lvlJc w:val="left"/>
-      <w:pPr>
-        <w:ind w:left="3600" w:hanging="360"/>
-      </w:pPr>
-    </w:lvl>
-    <w:lvl w:ilvl="5">
-      <w:start w:val="1"/>
-      <w:numFmt w:val="lowerRoman"/>
-      <w:lvlText w:val="%6."/>
-      <w:lvlJc w:val="right"/>
-      <w:pPr>
-        <w:ind w:left="4320" w:hanging="180"/>
-      </w:pPr>
-    </w:lvl>
-    <w:lvl w:ilvl="6">
-      <w:start w:val="1"/>
-      <w:numFmt w:val="decimal"/>
-      <w:lvlText w:val="%7."/>
-      <w:lvlJc w:val="left"/>
-      <w:pPr>
-        <w:ind w:left="5040" w:hanging="360"/>
-      </w:pPr>
-    </w:lvl>
-    <w:lvl w:ilvl="7">
-      <w:start w:val="1"/>
-      <w:numFmt w:val="lowerLetter"/>
-      <w:lvlText w:val="%8."/>
-      <w:lvlJc w:val="left"/>
-      <w:pPr>
-        <w:ind w:left="5760" w:hanging="360"/>
-      </w:pPr>
-    </w:lvl>
-    <w:lvl w:ilvl="8">
-      <w:start w:val="1"/>
-      <w:numFmt w:val="lowerRoman"/>
-      <w:lvlText w:val="%9."/>
-      <w:lvlJc w:val="right"/>
-      <w:pPr>
-        <w:ind w:left="6480" w:hanging="180"/>
-      </w:pPr>
-    </w:lvl>
-  </w:abstractNum>
-  <w:abstractNum w:abstractNumId="28" w15:restartNumberingAfterBreak="0">
+  <w:abstractNum w:abstractNumId="16" w15:restartNumberingAfterBreak="0">
     <w:nsid w:val="5DDB5E6E"/>
     <w:multiLevelType w:val="multilevel"/>
     <w:tmpl w:val="FAE6F968"/>
     <w:numStyleLink w:val="GTListBullet"/>
   </w:abstractNum>
-  <w:abstractNum w:abstractNumId="29" w15:restartNumberingAfterBreak="0">
+  <w:abstractNum w:abstractNumId="17" w15:restartNumberingAfterBreak="0">
     <w:nsid w:val="61BC3D3D"/>
     <w:multiLevelType w:val="multilevel"/>
     <w:tmpl w:val="FAE6F968"/>
@@ -22154,10 +21050,131 @@
       </w:rPr>
     </w:lvl>
   </w:abstractNum>
-  <w:abstractNum w:abstractNumId="30" w15:restartNumberingAfterBreak="0">
-    <w:nsid w:val="689E48B6"/>
+  <w:abstractNum w:abstractNumId="18" w15:restartNumberingAfterBreak="0">
+    <w:nsid w:val="7275375A"/>
+    <w:multiLevelType w:val="multilevel"/>
+    <w:tmpl w:val="634A6656"/>
+    <w:lvl w:ilvl="0">
+      <w:start w:val="1"/>
+      <w:numFmt w:val="bullet"/>
+      <w:lvlText w:val=""/>
+      <w:lvlJc w:val="left"/>
+      <w:pPr>
+        <w:ind w:left="720" w:hanging="360"/>
+      </w:pPr>
+      <w:rPr>
+        <w:rFonts w:ascii="Wingdings 2" w:hAnsi="Wingdings 2" w:hint="default"/>
+        <w:color w:val="auto"/>
+        <w:u w:val="none"/>
+      </w:rPr>
+    </w:lvl>
+    <w:lvl w:ilvl="1">
+      <w:start w:val="1"/>
+      <w:numFmt w:val="bullet"/>
+      <w:lvlText w:val="○"/>
+      <w:lvlJc w:val="left"/>
+      <w:pPr>
+        <w:ind w:left="1440" w:hanging="360"/>
+      </w:pPr>
+      <w:rPr>
+        <w:u w:val="none"/>
+      </w:rPr>
+    </w:lvl>
+    <w:lvl w:ilvl="2">
+      <w:start w:val="1"/>
+      <w:numFmt w:val="bullet"/>
+      <w:lvlText w:val="■"/>
+      <w:lvlJc w:val="left"/>
+      <w:pPr>
+        <w:ind w:left="2160" w:hanging="360"/>
+      </w:pPr>
+      <w:rPr>
+        <w:u w:val="none"/>
+      </w:rPr>
+    </w:lvl>
+    <w:lvl w:ilvl="3">
+      <w:start w:val="1"/>
+      <w:numFmt w:val="bullet"/>
+      <w:lvlText w:val="●"/>
+      <w:lvlJc w:val="left"/>
+      <w:pPr>
+        <w:ind w:left="2880" w:hanging="360"/>
+      </w:pPr>
+      <w:rPr>
+        <w:u w:val="none"/>
+      </w:rPr>
+    </w:lvl>
+    <w:lvl w:ilvl="4">
+      <w:start w:val="1"/>
+      <w:numFmt w:val="bullet"/>
+      <w:lvlText w:val="○"/>
+      <w:lvlJc w:val="left"/>
+      <w:pPr>
+        <w:ind w:left="3600" w:hanging="360"/>
+      </w:pPr>
+      <w:rPr>
+        <w:u w:val="none"/>
+      </w:rPr>
+    </w:lvl>
+    <w:lvl w:ilvl="5">
+      <w:start w:val="1"/>
+      <w:numFmt w:val="bullet"/>
+      <w:lvlText w:val="■"/>
+      <w:lvlJc w:val="left"/>
+      <w:pPr>
+        <w:ind w:left="4320" w:hanging="360"/>
+      </w:pPr>
+      <w:rPr>
+        <w:u w:val="none"/>
+      </w:rPr>
+    </w:lvl>
+    <w:lvl w:ilvl="6">
+      <w:start w:val="1"/>
+      <w:numFmt w:val="bullet"/>
+      <w:lvlText w:val="●"/>
+      <w:lvlJc w:val="left"/>
+      <w:pPr>
+        <w:ind w:left="5040" w:hanging="360"/>
+      </w:pPr>
+      <w:rPr>
+        <w:u w:val="none"/>
+      </w:rPr>
+    </w:lvl>
+    <w:lvl w:ilvl="7">
+      <w:start w:val="1"/>
+      <w:numFmt w:val="bullet"/>
+      <w:lvlText w:val="○"/>
+      <w:lvlJc w:val="left"/>
+      <w:pPr>
+        <w:ind w:left="5760" w:hanging="360"/>
+      </w:pPr>
+      <w:rPr>
+        <w:u w:val="none"/>
+      </w:rPr>
+    </w:lvl>
+    <w:lvl w:ilvl="8">
+      <w:start w:val="1"/>
+      <w:numFmt w:val="bullet"/>
+      <w:lvlText w:val="■"/>
+      <w:lvlJc w:val="left"/>
+      <w:pPr>
+        <w:ind w:left="6480" w:hanging="360"/>
+      </w:pPr>
+      <w:rPr>
+        <w:u w:val="none"/>
+      </w:rPr>
+    </w:lvl>
+  </w:abstractNum>
+  <w:abstractNum w:abstractNumId="19" w15:restartNumberingAfterBreak="0">
+    <w:nsid w:val="7F924C95"/>
+    <w:multiLevelType w:val="multilevel"/>
+    <w:tmpl w:val="0D561ACA"/>
+    <w:numStyleLink w:val="GTNumberedHeadings"/>
+  </w:abstractNum>
+  <w:abstractNum w:abstractNumId="20" w15:restartNumberingAfterBreak="0">
+    <w:nsid w:val="7FAD6548"/>
     <w:multiLevelType w:val="hybridMultilevel"/>
-    <w:tmpl w:val="C41CECD8"/>
+    <w:tmpl w:val="A8AEA50E"/>
     <w:lvl w:ilvl="0" w:tplc="4122073C">
       <w:start w:val="1"/>
       <w:numFmt w:val="decimal"/>
@@ -22171,16 +21188,17 @@
         <w:color w:val="auto"/>
       </w:rPr>
     </w:lvl>
-    <w:lvl w:ilvl="1" w:tplc="DBCCC096">
+    <w:lvl w:ilvl="1" w:tplc="F2704DCC">
       <w:start w:val="1"/>
       <w:numFmt w:val="bullet"/>
-      <w:lvlText w:val=""/>
+      <w:lvlText w:val=""/>
       <w:lvlJc w:val="left"/>
       <w:pPr>
         <w:ind w:left="1440" w:hanging="360"/>
       </w:pPr>
       <w:rPr>
-        <w:rFonts w:ascii="Wingdings 3" w:hAnsi="Wingdings 3" w:hint="default"/>
+        <w:rFonts w:ascii="Wingdings 2" w:hAnsi="Wingdings 2" w:hint="default"/>
+        <w:color w:val="auto"/>
       </w:rPr>
     </w:lvl>
     <w:lvl w:ilvl="2" w:tplc="0409001B" w:tentative="1">
@@ -22247,540 +21265,76 @@
       </w:pPr>
     </w:lvl>
   </w:abstractNum>
-  <w:abstractNum w:abstractNumId="31" w15:restartNumberingAfterBreak="0">
-    <w:nsid w:val="6A046E4E"/>
-    <w:multiLevelType w:val="hybridMultilevel"/>
-    <w:tmpl w:val="CC125C64"/>
-    <w:lvl w:ilvl="0" w:tplc="DFF680A8">
-      <w:start w:val="1"/>
-      <w:numFmt w:val="decimal"/>
-      <w:lvlText w:val="%1."/>
-      <w:lvlJc w:val="left"/>
-      <w:pPr>
-        <w:ind w:left="720" w:hanging="360"/>
-      </w:pPr>
-      <w:rPr>
-        <w:rFonts w:hint="default"/>
-        <w:b w:val="0"/>
-      </w:rPr>
-    </w:lvl>
-    <w:lvl w:ilvl="1" w:tplc="04090019">
-      <w:start w:val="1"/>
-      <w:numFmt w:val="lowerLetter"/>
-      <w:lvlText w:val="%2."/>
-      <w:lvlJc w:val="left"/>
-      <w:pPr>
-        <w:ind w:left="1440" w:hanging="360"/>
-      </w:pPr>
-    </w:lvl>
-    <w:lvl w:ilvl="2" w:tplc="0409001B" w:tentative="1">
-      <w:start w:val="1"/>
-      <w:numFmt w:val="lowerRoman"/>
-      <w:lvlText w:val="%3."/>
-      <w:lvlJc w:val="right"/>
-      <w:pPr>
-        <w:ind w:left="2160" w:hanging="180"/>
-      </w:pPr>
-    </w:lvl>
-    <w:lvl w:ilvl="3" w:tplc="0409000F" w:tentative="1">
-      <w:start w:val="1"/>
-      <w:numFmt w:val="decimal"/>
-      <w:lvlText w:val="%4."/>
-      <w:lvlJc w:val="left"/>
-      <w:pPr>
-        <w:ind w:left="2880" w:hanging="360"/>
-      </w:pPr>
-    </w:lvl>
-    <w:lvl w:ilvl="4" w:tplc="04090019" w:tentative="1">
-      <w:start w:val="1"/>
-      <w:numFmt w:val="lowerLetter"/>
-      <w:lvlText w:val="%5."/>
-      <w:lvlJc w:val="left"/>
-      <w:pPr>
-        <w:ind w:left="3600" w:hanging="360"/>
-      </w:pPr>
-    </w:lvl>
-    <w:lvl w:ilvl="5" w:tplc="0409001B" w:tentative="1">
-      <w:start w:val="1"/>
-      <w:numFmt w:val="lowerRoman"/>
-      <w:lvlText w:val="%6."/>
-      <w:lvlJc w:val="right"/>
-      <w:pPr>
-        <w:ind w:left="4320" w:hanging="180"/>
-      </w:pPr>
-    </w:lvl>
-    <w:lvl w:ilvl="6" w:tplc="0409000F" w:tentative="1">
-      <w:start w:val="1"/>
-      <w:numFmt w:val="decimal"/>
-      <w:lvlText w:val="%7."/>
-      <w:lvlJc w:val="left"/>
-      <w:pPr>
-        <w:ind w:left="5040" w:hanging="360"/>
-      </w:pPr>
-    </w:lvl>
-    <w:lvl w:ilvl="7" w:tplc="04090019" w:tentative="1">
-      <w:start w:val="1"/>
-      <w:numFmt w:val="lowerLetter"/>
-      <w:lvlText w:val="%8."/>
-      <w:lvlJc w:val="left"/>
-      <w:pPr>
-        <w:ind w:left="5760" w:hanging="360"/>
-      </w:pPr>
-    </w:lvl>
-    <w:lvl w:ilvl="8" w:tplc="0409001B" w:tentative="1">
-      <w:start w:val="1"/>
-      <w:numFmt w:val="lowerRoman"/>
-      <w:lvlText w:val="%9."/>
-      <w:lvlJc w:val="right"/>
-      <w:pPr>
-        <w:ind w:left="6480" w:hanging="180"/>
-      </w:pPr>
-    </w:lvl>
-  </w:abstractNum>
-  <w:abstractNum w:abstractNumId="32" w15:restartNumberingAfterBreak="0">
-    <w:nsid w:val="6A051C06"/>
-    <w:multiLevelType w:val="hybridMultilevel"/>
-    <w:tmpl w:val="F982B480"/>
-    <w:lvl w:ilvl="0" w:tplc="0409000F">
-      <w:start w:val="1"/>
-      <w:numFmt w:val="decimal"/>
-      <w:lvlText w:val="%1."/>
-      <w:lvlJc w:val="left"/>
-      <w:pPr>
-        <w:ind w:left="720" w:hanging="360"/>
-      </w:pPr>
-      <w:rPr>
-        <w:rFonts w:hint="default"/>
-      </w:rPr>
-    </w:lvl>
-    <w:lvl w:ilvl="1" w:tplc="04090019" w:tentative="1">
-      <w:start w:val="1"/>
-      <w:numFmt w:val="lowerLetter"/>
-      <w:lvlText w:val="%2."/>
-      <w:lvlJc w:val="left"/>
-      <w:pPr>
-        <w:ind w:left="1440" w:hanging="360"/>
-      </w:pPr>
-    </w:lvl>
-    <w:lvl w:ilvl="2" w:tplc="0409001B" w:tentative="1">
-      <w:start w:val="1"/>
-      <w:numFmt w:val="lowerRoman"/>
-      <w:lvlText w:val="%3."/>
-      <w:lvlJc w:val="right"/>
-      <w:pPr>
-        <w:ind w:left="2160" w:hanging="180"/>
-      </w:pPr>
-    </w:lvl>
-    <w:lvl w:ilvl="3" w:tplc="0409000F" w:tentative="1">
-      <w:start w:val="1"/>
-      <w:numFmt w:val="decimal"/>
-      <w:lvlText w:val="%4."/>
-      <w:lvlJc w:val="left"/>
-      <w:pPr>
-        <w:ind w:left="2880" w:hanging="360"/>
-      </w:pPr>
-    </w:lvl>
-    <w:lvl w:ilvl="4" w:tplc="04090019" w:tentative="1">
-      <w:start w:val="1"/>
-      <w:numFmt w:val="lowerLetter"/>
-      <w:lvlText w:val="%5."/>
-      <w:lvlJc w:val="left"/>
-      <w:pPr>
-        <w:ind w:left="3600" w:hanging="360"/>
-      </w:pPr>
-    </w:lvl>
-    <w:lvl w:ilvl="5" w:tplc="0409001B" w:tentative="1">
-      <w:start w:val="1"/>
-      <w:numFmt w:val="lowerRoman"/>
-      <w:lvlText w:val="%6."/>
-      <w:lvlJc w:val="right"/>
-      <w:pPr>
-        <w:ind w:left="4320" w:hanging="180"/>
-      </w:pPr>
-    </w:lvl>
-    <w:lvl w:ilvl="6" w:tplc="0409000F" w:tentative="1">
-      <w:start w:val="1"/>
-      <w:numFmt w:val="decimal"/>
-      <w:lvlText w:val="%7."/>
-      <w:lvlJc w:val="left"/>
-      <w:pPr>
-        <w:ind w:left="5040" w:hanging="360"/>
-      </w:pPr>
-    </w:lvl>
-    <w:lvl w:ilvl="7" w:tplc="04090019" w:tentative="1">
-      <w:start w:val="1"/>
-      <w:numFmt w:val="lowerLetter"/>
-      <w:lvlText w:val="%8."/>
-      <w:lvlJc w:val="left"/>
-      <w:pPr>
-        <w:ind w:left="5760" w:hanging="360"/>
-      </w:pPr>
-    </w:lvl>
-    <w:lvl w:ilvl="8" w:tplc="0409001B" w:tentative="1">
-      <w:start w:val="1"/>
-      <w:numFmt w:val="lowerRoman"/>
-      <w:lvlText w:val="%9."/>
-      <w:lvlJc w:val="right"/>
-      <w:pPr>
-        <w:ind w:left="6480" w:hanging="180"/>
-      </w:pPr>
-    </w:lvl>
-  </w:abstractNum>
-  <w:abstractNum w:abstractNumId="33" w15:restartNumberingAfterBreak="0">
-    <w:nsid w:val="76FD1995"/>
-    <w:multiLevelType w:val="multilevel"/>
-    <w:tmpl w:val="4B6A98EC"/>
-    <w:lvl w:ilvl="0">
-      <w:start w:val="1"/>
-      <w:numFmt w:val="bullet"/>
-      <w:lvlText w:val="❏"/>
-      <w:lvlJc w:val="left"/>
-      <w:pPr>
-        <w:ind w:left="360" w:hanging="360"/>
-      </w:pPr>
-      <w:rPr>
-        <w:sz w:val="24"/>
-        <w:szCs w:val="24"/>
-        <w:u w:val="none"/>
-      </w:rPr>
-    </w:lvl>
-    <w:lvl w:ilvl="1">
-      <w:start w:val="1"/>
-      <w:numFmt w:val="bullet"/>
-      <w:lvlText w:val="❏"/>
-      <w:lvlJc w:val="left"/>
-      <w:pPr>
-        <w:ind w:left="1440" w:hanging="360"/>
-      </w:pPr>
-      <w:rPr>
-        <w:u w:val="none"/>
-      </w:rPr>
-    </w:lvl>
-    <w:lvl w:ilvl="2">
-      <w:start w:val="1"/>
-      <w:numFmt w:val="bullet"/>
-      <w:lvlText w:val="❏"/>
-      <w:lvlJc w:val="left"/>
-      <w:pPr>
-        <w:ind w:left="2160" w:hanging="360"/>
-      </w:pPr>
-      <w:rPr>
-        <w:u w:val="none"/>
-      </w:rPr>
-    </w:lvl>
-    <w:lvl w:ilvl="3">
-      <w:start w:val="1"/>
-      <w:numFmt w:val="bullet"/>
-      <w:lvlText w:val="❏"/>
-      <w:lvlJc w:val="left"/>
-      <w:pPr>
-        <w:ind w:left="2880" w:hanging="360"/>
-      </w:pPr>
-      <w:rPr>
-        <w:u w:val="none"/>
-      </w:rPr>
-    </w:lvl>
-    <w:lvl w:ilvl="4">
-      <w:start w:val="1"/>
-      <w:numFmt w:val="bullet"/>
-      <w:lvlText w:val="❏"/>
-      <w:lvlJc w:val="left"/>
-      <w:pPr>
-        <w:ind w:left="3600" w:hanging="360"/>
-      </w:pPr>
-      <w:rPr>
-        <w:u w:val="none"/>
-      </w:rPr>
-    </w:lvl>
-    <w:lvl w:ilvl="5">
-      <w:start w:val="1"/>
-      <w:numFmt w:val="bullet"/>
-      <w:lvlText w:val="❏"/>
-      <w:lvlJc w:val="left"/>
-      <w:pPr>
-        <w:ind w:left="4320" w:hanging="360"/>
-      </w:pPr>
-      <w:rPr>
-        <w:u w:val="none"/>
-      </w:rPr>
-    </w:lvl>
-    <w:lvl w:ilvl="6">
-      <w:start w:val="1"/>
-      <w:numFmt w:val="bullet"/>
-      <w:lvlText w:val="❏"/>
-      <w:lvlJc w:val="left"/>
-      <w:pPr>
-        <w:ind w:left="5040" w:hanging="360"/>
-      </w:pPr>
-      <w:rPr>
-        <w:u w:val="none"/>
-      </w:rPr>
-    </w:lvl>
-    <w:lvl w:ilvl="7">
-      <w:start w:val="1"/>
-      <w:numFmt w:val="bullet"/>
-      <w:lvlText w:val="❏"/>
-      <w:lvlJc w:val="left"/>
-      <w:pPr>
-        <w:ind w:left="5760" w:hanging="360"/>
-      </w:pPr>
-      <w:rPr>
-        <w:u w:val="none"/>
-      </w:rPr>
-    </w:lvl>
-    <w:lvl w:ilvl="8">
-      <w:start w:val="1"/>
-      <w:numFmt w:val="bullet"/>
-      <w:lvlText w:val="❏"/>
-      <w:lvlJc w:val="left"/>
-      <w:pPr>
-        <w:ind w:left="6480" w:hanging="360"/>
-      </w:pPr>
-      <w:rPr>
-        <w:u w:val="none"/>
-      </w:rPr>
-    </w:lvl>
-  </w:abstractNum>
-  <w:abstractNum w:abstractNumId="34" w15:restartNumberingAfterBreak="0">
-    <w:nsid w:val="78F81056"/>
-    <w:multiLevelType w:val="multilevel"/>
-    <w:tmpl w:val="B622DF24"/>
-    <w:lvl w:ilvl="0">
-      <w:start w:val="1"/>
-      <w:numFmt w:val="decimal"/>
-      <w:lvlText w:val="%1."/>
-      <w:lvlJc w:val="left"/>
-      <w:pPr>
-        <w:ind w:left="720" w:hanging="360"/>
-      </w:pPr>
-    </w:lvl>
-    <w:lvl w:ilvl="1">
-      <w:start w:val="1"/>
-      <w:numFmt w:val="lowerLetter"/>
-      <w:lvlText w:val="%2."/>
-      <w:lvlJc w:val="left"/>
-      <w:pPr>
-        <w:ind w:left="1440" w:hanging="360"/>
-      </w:pPr>
-    </w:lvl>
-    <w:lvl w:ilvl="2">
-      <w:start w:val="1"/>
-      <w:numFmt w:val="lowerRoman"/>
-      <w:lvlText w:val="%3."/>
-      <w:lvlJc w:val="right"/>
-      <w:pPr>
-        <w:ind w:left="2160" w:hanging="180"/>
-      </w:pPr>
-    </w:lvl>
-    <w:lvl w:ilvl="3">
-      <w:start w:val="1"/>
-      <w:numFmt w:val="decimal"/>
-      <w:lvlText w:val="%4."/>
-      <w:lvlJc w:val="left"/>
-      <w:pPr>
-        <w:ind w:left="2880" w:hanging="360"/>
-      </w:pPr>
-    </w:lvl>
-    <w:lvl w:ilvl="4">
-      <w:start w:val="1"/>
-      <w:numFmt w:val="lowerLetter"/>
-      <w:lvlText w:val="%5."/>
-      <w:lvlJc w:val="left"/>
-      <w:pPr>
-        <w:ind w:left="3600" w:hanging="360"/>
-      </w:pPr>
-    </w:lvl>
-    <w:lvl w:ilvl="5">
-      <w:start w:val="1"/>
-      <w:numFmt w:val="lowerRoman"/>
-      <w:lvlText w:val="%6."/>
-      <w:lvlJc w:val="right"/>
-      <w:pPr>
-        <w:ind w:left="4320" w:hanging="180"/>
-      </w:pPr>
-    </w:lvl>
-    <w:lvl w:ilvl="6">
-      <w:start w:val="1"/>
-      <w:numFmt w:val="decimal"/>
-      <w:lvlText w:val="%7."/>
-      <w:lvlJc w:val="left"/>
-      <w:pPr>
-        <w:ind w:left="5040" w:hanging="360"/>
-      </w:pPr>
-    </w:lvl>
-    <w:lvl w:ilvl="7">
-      <w:start w:val="1"/>
-      <w:numFmt w:val="lowerLetter"/>
-      <w:lvlText w:val="%8."/>
-      <w:lvlJc w:val="left"/>
-      <w:pPr>
-        <w:ind w:left="5760" w:hanging="360"/>
-      </w:pPr>
-    </w:lvl>
-    <w:lvl w:ilvl="8">
-      <w:start w:val="1"/>
-      <w:numFmt w:val="lowerRoman"/>
-      <w:lvlText w:val="%9."/>
-      <w:lvlJc w:val="right"/>
-      <w:pPr>
-        <w:ind w:left="6480" w:hanging="180"/>
-      </w:pPr>
-    </w:lvl>
-  </w:abstractNum>
-  <w:abstractNum w:abstractNumId="35" w15:restartNumberingAfterBreak="0">
-    <w:nsid w:val="7F924C95"/>
-    <w:multiLevelType w:val="multilevel"/>
-    <w:tmpl w:val="0D561ACA"/>
-    <w:numStyleLink w:val="GTNumberedHeadings"/>
-  </w:abstractNum>
   <w:num w:numId="1">
-    <w:abstractNumId w:val="29"/>
+    <w:abstractNumId w:val="17"/>
   </w:num>
   <w:num w:numId="2">
-    <w:abstractNumId w:val="26"/>
+    <w:abstractNumId w:val="15"/>
   </w:num>
   <w:num w:numId="3">
+    <w:abstractNumId w:val="6"/>
+  </w:num>
+  <w:num w:numId="4">
+    <w:abstractNumId w:val="5"/>
+  </w:num>
+  <w:num w:numId="5">
+    <w:abstractNumId w:val="12"/>
+  </w:num>
+  <w:num w:numId="6">
+    <w:abstractNumId w:val="19"/>
+  </w:num>
+  <w:num w:numId="7">
+    <w:abstractNumId w:val="5"/>
+  </w:num>
+  <w:num w:numId="8">
+    <w:abstractNumId w:val="3"/>
+  </w:num>
+  <w:num w:numId="9">
+    <w:abstractNumId w:val="2"/>
+  </w:num>
+  <w:num w:numId="10">
+    <w:abstractNumId w:val="1"/>
+  </w:num>
+  <w:num w:numId="11">
+    <w:abstractNumId w:val="0"/>
+  </w:num>
+  <w:num w:numId="12">
+    <w:abstractNumId w:val="4"/>
+  </w:num>
+  <w:num w:numId="13">
+    <w:abstractNumId w:val="8"/>
+  </w:num>
+  <w:num w:numId="14">
+    <w:abstractNumId w:val="7"/>
+  </w:num>
+  <w:num w:numId="15">
+    <w:abstractNumId w:val="8"/>
+  </w:num>
+  <w:num w:numId="16">
+    <w:abstractNumId w:val="16"/>
+  </w:num>
+  <w:num w:numId="17">
+    <w:abstractNumId w:val="13"/>
+  </w:num>
+  <w:num w:numId="18">
+    <w:abstractNumId w:val="10"/>
+  </w:num>
+  <w:num w:numId="19">
+    <w:abstractNumId w:val="14"/>
+  </w:num>
+  <w:num w:numId="20">
     <w:abstractNumId w:val="11"/>
   </w:num>
-  <w:num w:numId="4">
-    <w:abstractNumId w:val="8"/>
-  </w:num>
-  <w:num w:numId="5">
-    <w:abstractNumId w:val="21"/>
-  </w:num>
-  <w:num w:numId="6">
-    <w:abstractNumId w:val="24"/>
-  </w:num>
-  <w:num w:numId="7">
-    <w:abstractNumId w:val="26"/>
-  </w:num>
-  <w:num w:numId="8">
-    <w:abstractNumId w:val="35"/>
-  </w:num>
-  <w:num w:numId="9">
-    <w:abstractNumId w:val="8"/>
-  </w:num>
-  <w:num w:numId="10">
-    <w:abstractNumId w:val="4"/>
-  </w:num>
-  <w:num w:numId="11">
-    <w:abstractNumId w:val="3"/>
-  </w:num>
-  <w:num w:numId="12">
-    <w:abstractNumId w:val="2"/>
-  </w:num>
-  <w:num w:numId="13">
-    <w:abstractNumId w:val="1"/>
-  </w:num>
-  <w:num w:numId="14">
-    <w:abstractNumId w:val="0"/>
-  </w:num>
-  <w:num w:numId="15">
-    <w:abstractNumId w:val="29"/>
-  </w:num>
-  <w:num w:numId="16">
-    <w:abstractNumId w:val="26"/>
-  </w:num>
-  <w:num w:numId="17">
-    <w:abstractNumId w:val="5"/>
-  </w:num>
-  <w:num w:numId="18">
-    <w:abstractNumId w:val="14"/>
-  </w:num>
-  <w:num w:numId="19">
-    <w:abstractNumId w:val="12"/>
-  </w:num>
-  <w:num w:numId="20">
-    <w:abstractNumId w:val="12"/>
-  </w:num>
   <w:num w:numId="21">
-    <w:abstractNumId w:val="12"/>
+    <w:abstractNumId w:val="9"/>
   </w:num>
   <w:num w:numId="22">
-    <w:abstractNumId w:val="14"/>
+    <w:abstractNumId w:val="20"/>
   </w:num>
   <w:num w:numId="23">
-    <w:abstractNumId w:val="14"/>
-  </w:num>
-  <w:num w:numId="24">
-    <w:abstractNumId w:val="14"/>
-  </w:num>
-  <w:num w:numId="25">
-    <w:abstractNumId w:val="28"/>
-  </w:num>
-  <w:num w:numId="26">
-    <w:abstractNumId w:val="28"/>
-  </w:num>
-  <w:num w:numId="27">
-    <w:abstractNumId w:val="28"/>
-  </w:num>
-  <w:num w:numId="28">
-    <w:abstractNumId w:val="23"/>
-  </w:num>
-  <w:num w:numId="29">
-    <w:abstractNumId w:val="23"/>
-  </w:num>
-  <w:num w:numId="30">
-    <w:abstractNumId w:val="23"/>
-  </w:num>
-  <w:num w:numId="31">
-    <w:abstractNumId w:val="15"/>
-  </w:num>
-  <w:num w:numId="32">
-    <w:abstractNumId w:val="32"/>
-  </w:num>
-  <w:num w:numId="33">
-    <w:abstractNumId w:val="9"/>
-  </w:num>
-  <w:num w:numId="34">
-    <w:abstractNumId w:val="13"/>
-  </w:num>
-  <w:num w:numId="35">
-    <w:abstractNumId w:val="34"/>
-  </w:num>
-  <w:num w:numId="36">
-    <w:abstractNumId w:val="7"/>
-  </w:num>
-  <w:num w:numId="37">
     <w:abstractNumId w:val="18"/>
   </w:num>
-  <w:num w:numId="38">
-    <w:abstractNumId w:val="27"/>
-  </w:num>
-  <w:num w:numId="39">
-    <w:abstractNumId w:val="33"/>
-  </w:num>
-  <w:num w:numId="40">
-    <w:abstractNumId w:val="6"/>
-  </w:num>
-  <w:num w:numId="41">
-    <w:abstractNumId w:val="19"/>
-  </w:num>
-  <w:num w:numId="42">
-    <w:abstractNumId w:val="22"/>
-  </w:num>
-  <w:num w:numId="43">
-    <w:abstractNumId w:val="17"/>
-  </w:num>
-  <w:num w:numId="44">
-    <w:abstractNumId w:val="30"/>
-  </w:num>
-  <w:num w:numId="45">
-    <w:abstractNumId w:val="25"/>
-  </w:num>
-  <w:num w:numId="46">
-    <w:abstractNumId w:val="20"/>
-  </w:num>
-  <w:num w:numId="47">
-    <w:abstractNumId w:val="10"/>
-  </w:num>
-  <w:num w:numId="48">
-    <w:abstractNumId w:val="31"/>
-  </w:num>
-  <w:num w:numId="49">
-    <w:abstractNumId w:val="16"/>
-  </w:num>
-  <w:numIdMacAtCleanup w:val="9"/>
+  <w:numIdMacAtCleanup w:val="23"/>
 </w:numbering>
 </file>
 
@@ -23402,7 +21956,7 @@
     <w:rsid w:val="008C4D0D"/>
     <w:pPr>
       <w:numPr>
-        <w:numId w:val="27"/>
+        <w:numId w:val="16"/>
       </w:numPr>
     </w:pPr>
     <w:rPr>
@@ -23417,7 +21971,7 @@
     <w:rsid w:val="008C4D0D"/>
     <w:pPr>
       <w:numPr>
-        <w:numId w:val="30"/>
+        <w:numId w:val="17"/>
       </w:numPr>
     </w:pPr>
     <w:rPr>
@@ -23535,7 +22089,7 @@
     <w:pPr>
       <w:numPr>
         <w:ilvl w:val="1"/>
-        <w:numId w:val="27"/>
+        <w:numId w:val="16"/>
       </w:numPr>
     </w:pPr>
     <w:rPr>
@@ -23551,7 +22105,7 @@
     <w:pPr>
       <w:numPr>
         <w:ilvl w:val="1"/>
-        <w:numId w:val="30"/>
+        <w:numId w:val="17"/>
       </w:numPr>
     </w:pPr>
     <w:rPr>
@@ -23567,7 +22121,7 @@
     <w:pPr>
       <w:numPr>
         <w:ilvl w:val="2"/>
-        <w:numId w:val="30"/>
+        <w:numId w:val="17"/>
       </w:numPr>
     </w:pPr>
     <w:rPr>
@@ -23905,7 +22459,7 @@
     <w:rsid w:val="00B04BC4"/>
     <w:pPr>
       <w:numPr>
-        <w:numId w:val="8"/>
+        <w:numId w:val="6"/>
       </w:numPr>
       <w:spacing w:before="240" w:after="120" w:line="400" w:lineRule="exact"/>
     </w:pPr>
@@ -23924,7 +22478,7 @@
     <w:pPr>
       <w:numPr>
         <w:ilvl w:val="1"/>
-        <w:numId w:val="8"/>
+        <w:numId w:val="6"/>
       </w:numPr>
       <w:spacing w:before="240" w:after="120" w:line="320" w:lineRule="exact"/>
     </w:pPr>
@@ -23958,7 +22512,7 @@
     <w:rsid w:val="00B04BC4"/>
     <w:pPr>
       <w:numPr>
-        <w:numId w:val="9"/>
+        <w:numId w:val="7"/>
       </w:numPr>
     </w:pPr>
   </w:style>
@@ -23970,7 +22524,7 @@
     <w:pPr>
       <w:numPr>
         <w:ilvl w:val="1"/>
-        <w:numId w:val="9"/>
+        <w:numId w:val="7"/>
       </w:numPr>
     </w:pPr>
   </w:style>
@@ -34517,7 +33071,7 @@
     <w:pPr>
       <w:numPr>
         <w:ilvl w:val="2"/>
-        <w:numId w:val="27"/>
+        <w:numId w:val="16"/>
       </w:numPr>
       <w:contextualSpacing/>
     </w:pPr>
@@ -34533,7 +33087,7 @@
     <w:rsid w:val="006C286D"/>
     <w:pPr>
       <w:numPr>
-        <w:numId w:val="11"/>
+        <w:numId w:val="8"/>
       </w:numPr>
       <w:contextualSpacing/>
     </w:pPr>
@@ -34546,7 +33100,7 @@
     <w:rsid w:val="006C286D"/>
     <w:pPr>
       <w:numPr>
-        <w:numId w:val="12"/>
+        <w:numId w:val="9"/>
       </w:numPr>
       <w:contextualSpacing/>
     </w:pPr>
@@ -34612,7 +33166,7 @@
     <w:rsid w:val="006C286D"/>
     <w:pPr>
       <w:numPr>
-        <w:numId w:val="13"/>
+        <w:numId w:val="10"/>
       </w:numPr>
       <w:contextualSpacing/>
     </w:pPr>
@@ -34625,7 +33179,7 @@
     <w:rsid w:val="006C286D"/>
     <w:pPr>
       <w:numPr>
-        <w:numId w:val="14"/>
+        <w:numId w:val="11"/>
       </w:numPr>
       <w:contextualSpacing/>
     </w:pPr>
@@ -47944,7 +46498,7 @@
     <w:rsid w:val="008C4D0D"/>
     <w:pPr>
       <w:numPr>
-        <w:numId w:val="17"/>
+        <w:numId w:val="12"/>
       </w:numPr>
     </w:pPr>
   </w:style>
@@ -47954,7 +46508,7 @@
     <w:rsid w:val="008C4D0D"/>
     <w:pPr>
       <w:numPr>
-        <w:numId w:val="18"/>
+        <w:numId w:val="13"/>
       </w:numPr>
     </w:pPr>
   </w:style>
@@ -47966,7 +46520,7 @@
     <w:rsid w:val="008C4D0D"/>
     <w:pPr>
       <w:numPr>
-        <w:numId w:val="21"/>
+        <w:numId w:val="14"/>
       </w:numPr>
       <w:spacing w:before="60" w:after="60"/>
     </w:pPr>
@@ -47979,7 +46533,7 @@
     <w:rsid w:val="008C4D0D"/>
     <w:pPr>
       <w:numPr>
-        <w:numId w:val="21"/>
+        <w:numId w:val="14"/>
       </w:numPr>
       <w:spacing w:before="60" w:after="60"/>
     </w:pPr>
@@ -47992,7 +46546,7 @@
     <w:rsid w:val="008C4D0D"/>
     <w:pPr>
       <w:numPr>
-        <w:numId w:val="21"/>
+        <w:numId w:val="14"/>
       </w:numPr>
       <w:spacing w:before="60" w:after="60"/>
     </w:pPr>
@@ -48005,7 +46559,7 @@
     <w:rsid w:val="008C4D0D"/>
     <w:pPr>
       <w:numPr>
-        <w:numId w:val="24"/>
+        <w:numId w:val="15"/>
       </w:numPr>
       <w:spacing w:before="60" w:after="60"/>
     </w:pPr>
@@ -48018,7 +46572,7 @@
     <w:rsid w:val="008C4D0D"/>
     <w:pPr>
       <w:numPr>
-        <w:numId w:val="24"/>
+        <w:numId w:val="15"/>
       </w:numPr>
       <w:spacing w:before="60" w:after="60"/>
     </w:pPr>
@@ -48031,7 +46585,7 @@
     <w:rsid w:val="008C4D0D"/>
     <w:pPr>
       <w:numPr>
-        <w:numId w:val="24"/>
+        <w:numId w:val="15"/>
       </w:numPr>
       <w:spacing w:before="60" w:after="60"/>
     </w:pPr>
@@ -48043,8 +46597,6 @@
     <w:uiPriority w:val="1"/>
     <w:rsid w:val="008C4D0D"/>
     <w:rPr>
-      <w:rFonts w:asciiTheme="minorHAnsi" w:hAnsiTheme="minorHAnsi" w:cs="Arial"/>
-      <w:sz w:val="18"/>
       <w:lang w:val="en-GB"/>
     </w:rPr>
   </w:style>
@@ -48773,21 +47325,6 @@
 </file>
 
 <file path=customXml/item1.xml><?xml version="1.0" encoding="utf-8"?>
-<p:properties xmlns:p="http://schemas.microsoft.com/office/2006/metadata/properties" xmlns:xsi="http://www.w3.org/2001/XMLSchema-instance">
-  <documentManagement/>
-</p:properties>
-</file>
-
-<file path=customXml/item2.xml><?xml version="1.0" encoding="utf-8"?>
-<?mso-contentType ?>
-<FormTemplates xmlns="http://schemas.microsoft.com/sharepoint/v3/contenttype/forms">
-  <Display>DocumentLibraryForm</Display>
-  <Edit>DocumentLibraryForm</Edit>
-  <New>DocumentLibraryForm</New>
-</FormTemplates>
-</file>
-
-<file path=customXml/item3.xml><?xml version="1.0" encoding="utf-8"?>
 <ct:contentTypeSchema xmlns:ct="http://schemas.microsoft.com/office/2006/metadata/contentType" xmlns:ma="http://schemas.microsoft.com/office/2006/metadata/properties/metaAttributes" ct:_="" ma:_="" ma:contentTypeName="Document" ma:contentTypeID="0x0101001990A81C22F8DB43BCB3F602F7DEC8A5" ma:contentTypeVersion="0" ma:contentTypeDescription="Create a new document." ma:contentTypeScope="" ma:versionID="778a7e44bfdc93b3322af7b54e6b7411">
   <xsd:schema xmlns:xsd="http://www.w3.org/2001/XMLSchema" xmlns:p="http://schemas.microsoft.com/office/2006/metadata/properties" targetNamespace="http://schemas.microsoft.com/office/2006/metadata/properties" ma:root="true" ma:fieldsID="4aeb20c0e3442673af7ee10786458764">
     <xsd:element name="properties">
@@ -48836,27 +47373,26 @@
 </ct:contentTypeSchema>
 </file>
 
+<file path=customXml/item2.xml><?xml version="1.0" encoding="utf-8"?>
+<?mso-contentType ?>
+<FormTemplates xmlns="http://schemas.microsoft.com/sharepoint/v3/contenttype/forms">
+  <Display>DocumentLibraryForm</Display>
+  <Edit>DocumentLibraryForm</Edit>
+  <New>DocumentLibraryForm</New>
+</FormTemplates>
+</file>
+
+<file path=customXml/item3.xml><?xml version="1.0" encoding="utf-8"?>
+<p:properties xmlns:p="http://schemas.microsoft.com/office/2006/metadata/properties" xmlns:xsi="http://www.w3.org/2001/XMLSchema-instance">
+  <documentManagement/>
+</p:properties>
+</file>
+
 <file path=customXml/item4.xml><?xml version="1.0" encoding="utf-8"?>
 <b:Sources xmlns:b="http://schemas.openxmlformats.org/officeDocument/2006/bibliography" xmlns="http://schemas.openxmlformats.org/officeDocument/2006/bibliography" SelectedStyle="\APASixthEditionOfficeOnline.xsl" StyleName="APA" Version="6"/>
 </file>
 
 <file path=customXml/itemProps1.xml><?xml version="1.0" encoding="utf-8"?>
-<ds:datastoreItem xmlns:ds="http://schemas.openxmlformats.org/officeDocument/2006/customXml" ds:itemID="{63340691-3B4F-4820-AFA0-EA46171D87E8}">
-  <ds:schemaRefs>
-    <ds:schemaRef ds:uri="http://schemas.microsoft.com/office/2006/metadata/properties"/>
-  </ds:schemaRefs>
-</ds:datastoreItem>
-</file>
-
-<file path=customXml/itemProps2.xml><?xml version="1.0" encoding="utf-8"?>
-<ds:datastoreItem xmlns:ds="http://schemas.openxmlformats.org/officeDocument/2006/customXml" ds:itemID="{39F7F6C4-C6E9-4C1A-9E58-0DED638B827B}">
-  <ds:schemaRefs>
-    <ds:schemaRef ds:uri="http://schemas.microsoft.com/sharepoint/v3/contenttype/forms"/>
-  </ds:schemaRefs>
-</ds:datastoreItem>
-</file>
-
-<file path=customXml/itemProps3.xml><?xml version="1.0" encoding="utf-8"?>
 <ds:datastoreItem xmlns:ds="http://schemas.openxmlformats.org/officeDocument/2006/customXml" ds:itemID="{81CF41B1-AD49-44CB-B83F-EA37A3EF4B3C}">
   <ds:schemaRefs>
     <ds:schemaRef ds:uri="http://schemas.microsoft.com/office/2006/metadata/contentType"/>
@@ -48871,8 +47407,24 @@
 </ds:datastoreItem>
 </file>
 
+<file path=customXml/itemProps2.xml><?xml version="1.0" encoding="utf-8"?>
+<ds:datastoreItem xmlns:ds="http://schemas.openxmlformats.org/officeDocument/2006/customXml" ds:itemID="{39F7F6C4-C6E9-4C1A-9E58-0DED638B827B}">
+  <ds:schemaRefs>
+    <ds:schemaRef ds:uri="http://schemas.microsoft.com/sharepoint/v3/contenttype/forms"/>
+  </ds:schemaRefs>
+</ds:datastoreItem>
+</file>
+
+<file path=customXml/itemProps3.xml><?xml version="1.0" encoding="utf-8"?>
+<ds:datastoreItem xmlns:ds="http://schemas.openxmlformats.org/officeDocument/2006/customXml" ds:itemID="{63340691-3B4F-4820-AFA0-EA46171D87E8}">
+  <ds:schemaRefs>
+    <ds:schemaRef ds:uri="http://schemas.microsoft.com/office/2006/metadata/properties"/>
+  </ds:schemaRefs>
+</ds:datastoreItem>
+</file>
+
 <file path=customXml/itemProps4.xml><?xml version="1.0" encoding="utf-8"?>
-<ds:datastoreItem xmlns:ds="http://schemas.openxmlformats.org/officeDocument/2006/customXml" ds:itemID="{52B8D409-E371-4445-AB5C-44E00B651F7D}">
+<ds:datastoreItem xmlns:ds="http://schemas.openxmlformats.org/officeDocument/2006/customXml" ds:itemID="{6015F4F3-6A54-4031-8017-06D89BA80F9B}">
   <ds:schemaRefs>
     <ds:schemaRef ds:uri="http://schemas.openxmlformats.org/officeDocument/2006/bibliography"/>
   </ds:schemaRefs>

</xml_diff>